<commit_message>
Adicionando protótipos na Documentação --Falta o print da página de cadastro de desejo
</commit_message>
<xml_diff>
--- a/Documentação/Wishlist - Documentação.docx
+++ b/Documentação/Wishlist - Documentação.docx
@@ -107,6 +107,7 @@
           <w:sz w:val="36"/>
         </w:rPr>
       </w:pPr>
+      <w:proofErr w:type="spellStart"/>
       <w:r>
         <w:rPr>
           <w:rFonts w:ascii="Bahnschrift Light" w:hAnsi="Bahnschrift Light"/>
@@ -115,6 +116,7 @@
         </w:rPr>
         <w:t>Wishlist</w:t>
       </w:r>
+      <w:proofErr w:type="spellEnd"/>
     </w:p>
     <w:p>
       <w:pPr>
@@ -201,8 +203,17 @@
           <w:rFonts w:ascii="Bahnschrift Light" w:hAnsi="Bahnschrift Light"/>
           <w:sz w:val="24"/>
         </w:rPr>
-        <w:t>Enzo Panebianco</w:t>
-      </w:r>
+        <w:t xml:space="preserve">Enzo </w:t>
+      </w:r>
+      <w:proofErr w:type="spellStart"/>
+      <w:r>
+        <w:rPr>
+          <w:rFonts w:ascii="Bahnschrift Light" w:hAnsi="Bahnschrift Light"/>
+          <w:sz w:val="24"/>
+        </w:rPr>
+        <w:t>Panebianco</w:t>
+      </w:r>
+      <w:proofErr w:type="spellEnd"/>
     </w:p>
     <w:p>
       <w:pPr>
@@ -279,6 +290,7 @@
         </w:p>
         <w:p>
           <w:pPr>
+            <w:spacing w:line="360" w:lineRule="auto"/>
             <w:rPr>
               <w:rFonts w:ascii="Bahnschrift Light" w:hAnsi="Bahnschrift Light"/>
               <w:lang w:eastAsia="pt-BR"/>
@@ -293,7 +305,7 @@
             </w:tabs>
             <w:spacing w:line="360" w:lineRule="auto"/>
             <w:rPr>
-              <w:rFonts w:ascii="Bahnschrift Light" w:eastAsiaTheme="minorEastAsia" w:hAnsi="Bahnschrift Light"/>
+              <w:rFonts w:eastAsiaTheme="minorEastAsia"/>
               <w:noProof/>
               <w:lang w:eastAsia="pt-BR"/>
             </w:rPr>
@@ -319,7 +331,7 @@
             </w:rPr>
             <w:fldChar w:fldCharType="separate"/>
           </w:r>
-          <w:hyperlink w:anchor="_Toc5630800" w:history="1">
+          <w:hyperlink w:anchor="_Toc5712700" w:history="1">
             <w:r>
               <w:rPr>
                 <w:rStyle w:val="Hyperlink"/>
@@ -330,7 +342,6 @@
             </w:r>
             <w:r>
               <w:rPr>
-                <w:rFonts w:ascii="Bahnschrift Light" w:hAnsi="Bahnschrift Light"/>
                 <w:noProof/>
                 <w:webHidden/>
               </w:rPr>
@@ -338,7 +349,6 @@
             </w:r>
             <w:r>
               <w:rPr>
-                <w:rFonts w:ascii="Bahnschrift Light" w:hAnsi="Bahnschrift Light"/>
                 <w:noProof/>
                 <w:webHidden/>
               </w:rPr>
@@ -346,22 +356,19 @@
             </w:r>
             <w:r>
               <w:rPr>
-                <w:rFonts w:ascii="Bahnschrift Light" w:hAnsi="Bahnschrift Light"/>
-                <w:noProof/>
-                <w:webHidden/>
-              </w:rPr>
-              <w:instrText xml:space="preserve"> PAGEREF _Toc5630800 \h </w:instrText>
-            </w:r>
-            <w:r>
-              <w:rPr>
-                <w:rFonts w:ascii="Bahnschrift Light" w:hAnsi="Bahnschrift Light"/>
-                <w:noProof/>
-                <w:webHidden/>
-              </w:rPr>
-            </w:r>
-            <w:r>
-              <w:rPr>
-                <w:rFonts w:ascii="Bahnschrift Light" w:hAnsi="Bahnschrift Light"/>
+                <w:noProof/>
+                <w:webHidden/>
+              </w:rPr>
+              <w:instrText xml:space="preserve"> PAGEREF _Toc5712700 \h </w:instrText>
+            </w:r>
+            <w:r>
+              <w:rPr>
+                <w:noProof/>
+                <w:webHidden/>
+              </w:rPr>
+            </w:r>
+            <w:r>
+              <w:rPr>
                 <w:noProof/>
                 <w:webHidden/>
               </w:rPr>
@@ -369,7 +376,6 @@
             </w:r>
             <w:r>
               <w:rPr>
-                <w:rFonts w:ascii="Bahnschrift Light" w:hAnsi="Bahnschrift Light"/>
                 <w:noProof/>
                 <w:webHidden/>
               </w:rPr>
@@ -377,7 +383,6 @@
             </w:r>
             <w:r>
               <w:rPr>
-                <w:rFonts w:ascii="Bahnschrift Light" w:hAnsi="Bahnschrift Light"/>
                 <w:noProof/>
                 <w:webHidden/>
               </w:rPr>
@@ -393,12 +398,12 @@
             </w:tabs>
             <w:spacing w:line="360" w:lineRule="auto"/>
             <w:rPr>
-              <w:rFonts w:ascii="Bahnschrift Light" w:eastAsiaTheme="minorEastAsia" w:hAnsi="Bahnschrift Light"/>
+              <w:rFonts w:eastAsiaTheme="minorEastAsia"/>
               <w:noProof/>
               <w:lang w:eastAsia="pt-BR"/>
             </w:rPr>
           </w:pPr>
-          <w:hyperlink w:anchor="_Toc5630801" w:history="1">
+          <w:hyperlink w:anchor="_Toc5712701" w:history="1">
             <w:r>
               <w:rPr>
                 <w:rStyle w:val="Hyperlink"/>
@@ -409,7 +414,6 @@
             </w:r>
             <w:r>
               <w:rPr>
-                <w:rFonts w:ascii="Bahnschrift Light" w:hAnsi="Bahnschrift Light"/>
                 <w:noProof/>
                 <w:webHidden/>
               </w:rPr>
@@ -417,7 +421,6 @@
             </w:r>
             <w:r>
               <w:rPr>
-                <w:rFonts w:ascii="Bahnschrift Light" w:hAnsi="Bahnschrift Light"/>
                 <w:noProof/>
                 <w:webHidden/>
               </w:rPr>
@@ -425,22 +428,19 @@
             </w:r>
             <w:r>
               <w:rPr>
-                <w:rFonts w:ascii="Bahnschrift Light" w:hAnsi="Bahnschrift Light"/>
-                <w:noProof/>
-                <w:webHidden/>
-              </w:rPr>
-              <w:instrText xml:space="preserve"> PAGEREF _Toc5630801 \h </w:instrText>
-            </w:r>
-            <w:r>
-              <w:rPr>
-                <w:rFonts w:ascii="Bahnschrift Light" w:hAnsi="Bahnschrift Light"/>
-                <w:noProof/>
-                <w:webHidden/>
-              </w:rPr>
-            </w:r>
-            <w:r>
-              <w:rPr>
-                <w:rFonts w:ascii="Bahnschrift Light" w:hAnsi="Bahnschrift Light"/>
+                <w:noProof/>
+                <w:webHidden/>
+              </w:rPr>
+              <w:instrText xml:space="preserve"> PAGEREF _Toc5712701 \h </w:instrText>
+            </w:r>
+            <w:r>
+              <w:rPr>
+                <w:noProof/>
+                <w:webHidden/>
+              </w:rPr>
+            </w:r>
+            <w:r>
+              <w:rPr>
                 <w:noProof/>
                 <w:webHidden/>
               </w:rPr>
@@ -448,7 +448,6 @@
             </w:r>
             <w:r>
               <w:rPr>
-                <w:rFonts w:ascii="Bahnschrift Light" w:hAnsi="Bahnschrift Light"/>
                 <w:noProof/>
                 <w:webHidden/>
               </w:rPr>
@@ -456,7 +455,6 @@
             </w:r>
             <w:r>
               <w:rPr>
-                <w:rFonts w:ascii="Bahnschrift Light" w:hAnsi="Bahnschrift Light"/>
                 <w:noProof/>
                 <w:webHidden/>
               </w:rPr>
@@ -472,12 +470,12 @@
             </w:tabs>
             <w:spacing w:line="360" w:lineRule="auto"/>
             <w:rPr>
-              <w:rFonts w:ascii="Bahnschrift Light" w:eastAsiaTheme="minorEastAsia" w:hAnsi="Bahnschrift Light"/>
+              <w:rFonts w:eastAsiaTheme="minorEastAsia"/>
               <w:noProof/>
               <w:lang w:eastAsia="pt-BR"/>
             </w:rPr>
           </w:pPr>
-          <w:hyperlink w:anchor="_Toc5630802" w:history="1">
+          <w:hyperlink w:anchor="_Toc5712702" w:history="1">
             <w:r>
               <w:rPr>
                 <w:rStyle w:val="Hyperlink"/>
@@ -488,7 +486,6 @@
             </w:r>
             <w:r>
               <w:rPr>
-                <w:rFonts w:ascii="Bahnschrift Light" w:hAnsi="Bahnschrift Light"/>
                 <w:noProof/>
                 <w:webHidden/>
               </w:rPr>
@@ -496,7 +493,6 @@
             </w:r>
             <w:r>
               <w:rPr>
-                <w:rFonts w:ascii="Bahnschrift Light" w:hAnsi="Bahnschrift Light"/>
                 <w:noProof/>
                 <w:webHidden/>
               </w:rPr>
@@ -504,22 +500,19 @@
             </w:r>
             <w:r>
               <w:rPr>
-                <w:rFonts w:ascii="Bahnschrift Light" w:hAnsi="Bahnschrift Light"/>
-                <w:noProof/>
-                <w:webHidden/>
-              </w:rPr>
-              <w:instrText xml:space="preserve"> PAGEREF _Toc5630802 \h </w:instrText>
-            </w:r>
-            <w:r>
-              <w:rPr>
-                <w:rFonts w:ascii="Bahnschrift Light" w:hAnsi="Bahnschrift Light"/>
-                <w:noProof/>
-                <w:webHidden/>
-              </w:rPr>
-            </w:r>
-            <w:r>
-              <w:rPr>
-                <w:rFonts w:ascii="Bahnschrift Light" w:hAnsi="Bahnschrift Light"/>
+                <w:noProof/>
+                <w:webHidden/>
+              </w:rPr>
+              <w:instrText xml:space="preserve"> PAGEREF _Toc5712702 \h </w:instrText>
+            </w:r>
+            <w:r>
+              <w:rPr>
+                <w:noProof/>
+                <w:webHidden/>
+              </w:rPr>
+            </w:r>
+            <w:r>
+              <w:rPr>
                 <w:noProof/>
                 <w:webHidden/>
               </w:rPr>
@@ -527,7 +520,6 @@
             </w:r>
             <w:r>
               <w:rPr>
-                <w:rFonts w:ascii="Bahnschrift Light" w:hAnsi="Bahnschrift Light"/>
                 <w:noProof/>
                 <w:webHidden/>
               </w:rPr>
@@ -535,7 +527,6 @@
             </w:r>
             <w:r>
               <w:rPr>
-                <w:rFonts w:ascii="Bahnschrift Light" w:hAnsi="Bahnschrift Light"/>
                 <w:noProof/>
                 <w:webHidden/>
               </w:rPr>
@@ -551,12 +542,12 @@
             </w:tabs>
             <w:spacing w:line="360" w:lineRule="auto"/>
             <w:rPr>
-              <w:rFonts w:ascii="Bahnschrift Light" w:eastAsiaTheme="minorEastAsia" w:hAnsi="Bahnschrift Light"/>
+              <w:rFonts w:eastAsiaTheme="minorEastAsia"/>
               <w:noProof/>
               <w:lang w:eastAsia="pt-BR"/>
             </w:rPr>
           </w:pPr>
-          <w:hyperlink w:anchor="_Toc5630803" w:history="1">
+          <w:hyperlink w:anchor="_Toc5712703" w:history="1">
             <w:r>
               <w:rPr>
                 <w:rStyle w:val="Hyperlink"/>
@@ -567,7 +558,6 @@
             </w:r>
             <w:r>
               <w:rPr>
-                <w:rFonts w:ascii="Bahnschrift Light" w:hAnsi="Bahnschrift Light"/>
                 <w:noProof/>
                 <w:webHidden/>
               </w:rPr>
@@ -575,11 +565,44 @@
             </w:r>
             <w:r>
               <w:rPr>
-                <w:rFonts w:ascii="Bahnschrift Light" w:hAnsi="Bahnschrift Light"/>
-                <w:noProof/>
-                <w:webHidden/>
-              </w:rPr>
-              <w:t>5</w:t>
+                <w:noProof/>
+                <w:webHidden/>
+              </w:rPr>
+              <w:fldChar w:fldCharType="begin"/>
+            </w:r>
+            <w:r>
+              <w:rPr>
+                <w:noProof/>
+                <w:webHidden/>
+              </w:rPr>
+              <w:instrText xml:space="preserve"> PAGEREF _Toc5712703 \h </w:instrText>
+            </w:r>
+            <w:r>
+              <w:rPr>
+                <w:noProof/>
+                <w:webHidden/>
+              </w:rPr>
+            </w:r>
+            <w:r>
+              <w:rPr>
+                <w:noProof/>
+                <w:webHidden/>
+              </w:rPr>
+              <w:fldChar w:fldCharType="separate"/>
+            </w:r>
+            <w:r>
+              <w:rPr>
+                <w:noProof/>
+                <w:webHidden/>
+              </w:rPr>
+              <w:t>6</w:t>
+            </w:r>
+            <w:r>
+              <w:rPr>
+                <w:noProof/>
+                <w:webHidden/>
+              </w:rPr>
+              <w:fldChar w:fldCharType="end"/>
             </w:r>
           </w:hyperlink>
         </w:p>
@@ -591,12 +614,12 @@
             </w:tabs>
             <w:spacing w:line="360" w:lineRule="auto"/>
             <w:rPr>
-              <w:rFonts w:ascii="Bahnschrift Light" w:eastAsiaTheme="minorEastAsia" w:hAnsi="Bahnschrift Light"/>
+              <w:rFonts w:eastAsiaTheme="minorEastAsia"/>
               <w:noProof/>
               <w:lang w:eastAsia="pt-BR"/>
             </w:rPr>
           </w:pPr>
-          <w:hyperlink w:anchor="_Toc5630804" w:history="1">
+          <w:hyperlink w:anchor="_Toc5712704" w:history="1">
             <w:r>
               <w:rPr>
                 <w:rStyle w:val="Hyperlink"/>
@@ -607,7 +630,6 @@
             </w:r>
             <w:r>
               <w:rPr>
-                <w:rFonts w:ascii="Bahnschrift Light" w:hAnsi="Bahnschrift Light"/>
                 <w:noProof/>
                 <w:webHidden/>
               </w:rPr>
@@ -615,11 +637,44 @@
             </w:r>
             <w:r>
               <w:rPr>
-                <w:rFonts w:ascii="Bahnschrift Light" w:hAnsi="Bahnschrift Light"/>
+                <w:noProof/>
+                <w:webHidden/>
+              </w:rPr>
+              <w:fldChar w:fldCharType="begin"/>
+            </w:r>
+            <w:r>
+              <w:rPr>
+                <w:noProof/>
+                <w:webHidden/>
+              </w:rPr>
+              <w:instrText xml:space="preserve"> PAGEREF _Toc5712704 \h </w:instrText>
+            </w:r>
+            <w:r>
+              <w:rPr>
+                <w:noProof/>
+                <w:webHidden/>
+              </w:rPr>
+            </w:r>
+            <w:r>
+              <w:rPr>
+                <w:noProof/>
+                <w:webHidden/>
+              </w:rPr>
+              <w:fldChar w:fldCharType="separate"/>
+            </w:r>
+            <w:r>
+              <w:rPr>
                 <w:noProof/>
                 <w:webHidden/>
               </w:rPr>
               <w:t>6</w:t>
+            </w:r>
+            <w:r>
+              <w:rPr>
+                <w:noProof/>
+                <w:webHidden/>
+              </w:rPr>
+              <w:fldChar w:fldCharType="end"/>
             </w:r>
           </w:hyperlink>
         </w:p>
@@ -631,12 +686,12 @@
             </w:tabs>
             <w:spacing w:line="360" w:lineRule="auto"/>
             <w:rPr>
-              <w:rFonts w:ascii="Bahnschrift Light" w:eastAsiaTheme="minorEastAsia" w:hAnsi="Bahnschrift Light"/>
+              <w:rFonts w:eastAsiaTheme="minorEastAsia"/>
               <w:noProof/>
               <w:lang w:eastAsia="pt-BR"/>
             </w:rPr>
           </w:pPr>
-          <w:hyperlink w:anchor="_Toc5630805" w:history="1">
+          <w:hyperlink w:anchor="_Toc5712705" w:history="1">
             <w:r>
               <w:rPr>
                 <w:rStyle w:val="Hyperlink"/>
@@ -647,7 +702,6 @@
             </w:r>
             <w:r>
               <w:rPr>
-                <w:rFonts w:ascii="Bahnschrift Light" w:hAnsi="Bahnschrift Light"/>
                 <w:noProof/>
                 <w:webHidden/>
               </w:rPr>
@@ -655,14 +709,45 @@
             </w:r>
             <w:r>
               <w:rPr>
-                <w:rFonts w:ascii="Bahnschrift Light" w:hAnsi="Bahnschrift Light"/>
-                <w:noProof/>
-                <w:webHidden/>
-              </w:rPr>
-              <w:t>6</w:t>
-            </w:r>
-            <w:bookmarkStart w:id="0" w:name="_GoBack"/>
-            <w:bookmarkEnd w:id="0"/>
+                <w:noProof/>
+                <w:webHidden/>
+              </w:rPr>
+              <w:fldChar w:fldCharType="begin"/>
+            </w:r>
+            <w:r>
+              <w:rPr>
+                <w:noProof/>
+                <w:webHidden/>
+              </w:rPr>
+              <w:instrText xml:space="preserve"> PAGEREF _Toc5712705 \h </w:instrText>
+            </w:r>
+            <w:r>
+              <w:rPr>
+                <w:noProof/>
+                <w:webHidden/>
+              </w:rPr>
+            </w:r>
+            <w:r>
+              <w:rPr>
+                <w:noProof/>
+                <w:webHidden/>
+              </w:rPr>
+              <w:fldChar w:fldCharType="separate"/>
+            </w:r>
+            <w:r>
+              <w:rPr>
+                <w:noProof/>
+                <w:webHidden/>
+              </w:rPr>
+              <w:t>8</w:t>
+            </w:r>
+            <w:r>
+              <w:rPr>
+                <w:noProof/>
+                <w:webHidden/>
+              </w:rPr>
+              <w:fldChar w:fldCharType="end"/>
+            </w:r>
           </w:hyperlink>
         </w:p>
         <w:p>
@@ -682,6 +767,8 @@
             <w:fldChar w:fldCharType="end"/>
           </w:r>
         </w:p>
+        <w:bookmarkStart w:id="0" w:name="_GoBack" w:displacedByCustomXml="next"/>
+        <w:bookmarkEnd w:id="0" w:displacedByCustomXml="next"/>
       </w:sdtContent>
     </w:sdt>
     <w:p>
@@ -708,7 +795,7 @@
           <w:rFonts w:ascii="Bahnschrift Light" w:hAnsi="Bahnschrift Light"/>
         </w:rPr>
       </w:pPr>
-      <w:bookmarkStart w:id="1" w:name="_Toc5630800"/>
+      <w:bookmarkStart w:id="1" w:name="_Toc5712700"/>
       <w:r>
         <w:rPr>
           <w:rFonts w:ascii="Bahnschrift Light" w:hAnsi="Bahnschrift Light"/>
@@ -720,6 +807,7 @@
     </w:p>
     <w:p>
       <w:pPr>
+        <w:spacing w:line="360" w:lineRule="auto"/>
         <w:rPr>
           <w:rFonts w:ascii="Bahnschrift Light" w:hAnsi="Bahnschrift Light"/>
         </w:rPr>
@@ -754,7 +842,23 @@
           <w:rFonts w:ascii="Bahnschrift Light" w:hAnsi="Bahnschrift Light"/>
           <w:sz w:val="24"/>
         </w:rPr>
-        <w:t>O Wishlist é o software que cadastra seus desejos para que você possa sempre lembrar de suas metas e objetivos. Listando-os de forma rápida e prá</w:t>
+        <w:t xml:space="preserve">O </w:t>
+      </w:r>
+      <w:proofErr w:type="spellStart"/>
+      <w:r>
+        <w:rPr>
+          <w:rFonts w:ascii="Bahnschrift Light" w:hAnsi="Bahnschrift Light"/>
+          <w:sz w:val="24"/>
+        </w:rPr>
+        <w:t>Wishlist</w:t>
+      </w:r>
+      <w:proofErr w:type="spellEnd"/>
+      <w:r>
+        <w:rPr>
+          <w:rFonts w:ascii="Bahnschrift Light" w:hAnsi="Bahnschrift Light"/>
+          <w:sz w:val="24"/>
+        </w:rPr>
+        <w:t xml:space="preserve"> é o software que cadastra seus desejos para que você possa sempre lembrar de suas metas e objetivos. Listando-os de forma rápida e prá</w:t>
       </w:r>
       <w:r>
         <w:rPr>
@@ -766,6 +870,7 @@
     </w:p>
     <w:p>
       <w:pPr>
+        <w:spacing w:line="360" w:lineRule="auto"/>
         <w:rPr>
           <w:rFonts w:ascii="Bahnschrift Light" w:hAnsi="Bahnschrift Light"/>
         </w:rPr>
@@ -779,7 +884,7 @@
           <w:rFonts w:ascii="Bahnschrift Light" w:hAnsi="Bahnschrift Light"/>
         </w:rPr>
       </w:pPr>
-      <w:bookmarkStart w:id="2" w:name="_Toc5630801"/>
+      <w:bookmarkStart w:id="2" w:name="_Toc5712701"/>
       <w:r>
         <w:rPr>
           <w:rFonts w:ascii="Bahnschrift Light" w:hAnsi="Bahnschrift Light"/>
@@ -790,6 +895,7 @@
     </w:p>
     <w:p>
       <w:pPr>
+        <w:spacing w:line="360" w:lineRule="auto"/>
         <w:rPr>
           <w:rFonts w:ascii="Bahnschrift Light" w:hAnsi="Bahnschrift Light"/>
         </w:rPr>
@@ -812,6 +918,7 @@
     </w:p>
     <w:p>
       <w:pPr>
+        <w:spacing w:line="360" w:lineRule="auto"/>
         <w:jc w:val="both"/>
         <w:rPr>
           <w:rFonts w:ascii="Bahnschrift Light" w:hAnsi="Bahnschrift Light"/>
@@ -823,11 +930,44 @@
           <w:rFonts w:ascii="Bahnschrift Light" w:hAnsi="Bahnschrift Light"/>
           <w:sz w:val="24"/>
         </w:rPr>
-        <w:t>O projeto possui suas três partes principais, front-end, back-end e banco de dados.</w:t>
-      </w:r>
-    </w:p>
-    <w:p>
-      <w:pPr>
+        <w:t>O projeto possui suas três partes principais, front-</w:t>
+      </w:r>
+      <w:proofErr w:type="spellStart"/>
+      <w:r>
+        <w:rPr>
+          <w:rFonts w:ascii="Bahnschrift Light" w:hAnsi="Bahnschrift Light"/>
+          <w:sz w:val="24"/>
+        </w:rPr>
+        <w:t>end</w:t>
+      </w:r>
+      <w:proofErr w:type="spellEnd"/>
+      <w:r>
+        <w:rPr>
+          <w:rFonts w:ascii="Bahnschrift Light" w:hAnsi="Bahnschrift Light"/>
+          <w:sz w:val="24"/>
+        </w:rPr>
+        <w:t xml:space="preserve">, </w:t>
+      </w:r>
+      <w:proofErr w:type="spellStart"/>
+      <w:r>
+        <w:rPr>
+          <w:rFonts w:ascii="Bahnschrift Light" w:hAnsi="Bahnschrift Light"/>
+          <w:sz w:val="24"/>
+        </w:rPr>
+        <w:t>back-end</w:t>
+      </w:r>
+      <w:proofErr w:type="spellEnd"/>
+      <w:r>
+        <w:rPr>
+          <w:rFonts w:ascii="Bahnschrift Light" w:hAnsi="Bahnschrift Light"/>
+          <w:sz w:val="24"/>
+        </w:rPr>
+        <w:t xml:space="preserve"> e banco de dados.</w:t>
+      </w:r>
+    </w:p>
+    <w:p>
+      <w:pPr>
+        <w:spacing w:line="360" w:lineRule="auto"/>
         <w:jc w:val="both"/>
         <w:rPr>
           <w:rFonts w:ascii="Bahnschrift Light" w:hAnsi="Bahnschrift Light"/>
@@ -878,12 +1018,21 @@
           <w:sz w:val="24"/>
         </w:rPr>
       </w:pPr>
-      <w:r>
-        <w:rPr>
-          <w:rFonts w:ascii="Bahnschrift Light" w:hAnsi="Bahnschrift Light"/>
-          <w:sz w:val="24"/>
-        </w:rPr>
-        <w:t>.NET Core para  o Back-End.</w:t>
+      <w:proofErr w:type="gramStart"/>
+      <w:r>
+        <w:rPr>
+          <w:rFonts w:ascii="Bahnschrift Light" w:hAnsi="Bahnschrift Light"/>
+          <w:sz w:val="24"/>
+        </w:rPr>
+        <w:t>.NET</w:t>
+      </w:r>
+      <w:proofErr w:type="gramEnd"/>
+      <w:r>
+        <w:rPr>
+          <w:rFonts w:ascii="Bahnschrift Light" w:hAnsi="Bahnschrift Light"/>
+          <w:sz w:val="24"/>
+        </w:rPr>
+        <w:t xml:space="preserve"> Core para  o Back-End.</w:t>
       </w:r>
     </w:p>
     <w:p>
@@ -905,7 +1054,39 @@
           <w:rFonts w:ascii="Bahnschrift Light" w:hAnsi="Bahnschrift Light"/>
           <w:sz w:val="24"/>
         </w:rPr>
-        <w:t>HTML, CSS, JS e React Js para o Front-End.</w:t>
+        <w:t xml:space="preserve">HTML, CSS, JS e </w:t>
+      </w:r>
+      <w:proofErr w:type="spellStart"/>
+      <w:r>
+        <w:rPr>
+          <w:rFonts w:ascii="Bahnschrift Light" w:hAnsi="Bahnschrift Light"/>
+          <w:sz w:val="24"/>
+        </w:rPr>
+        <w:t>React</w:t>
+      </w:r>
+      <w:proofErr w:type="spellEnd"/>
+      <w:r>
+        <w:rPr>
+          <w:rFonts w:ascii="Bahnschrift Light" w:hAnsi="Bahnschrift Light"/>
+          <w:sz w:val="24"/>
+        </w:rPr>
+        <w:t xml:space="preserve"> </w:t>
+      </w:r>
+      <w:proofErr w:type="spellStart"/>
+      <w:r>
+        <w:rPr>
+          <w:rFonts w:ascii="Bahnschrift Light" w:hAnsi="Bahnschrift Light"/>
+          <w:sz w:val="24"/>
+        </w:rPr>
+        <w:t>Js</w:t>
+      </w:r>
+      <w:proofErr w:type="spellEnd"/>
+      <w:r>
+        <w:rPr>
+          <w:rFonts w:ascii="Bahnschrift Light" w:hAnsi="Bahnschrift Light"/>
+          <w:sz w:val="24"/>
+        </w:rPr>
+        <w:t xml:space="preserve"> para o Front-End.</w:t>
       </w:r>
     </w:p>
     <w:p>
@@ -925,7 +1106,7 @@
           <w:rFonts w:ascii="Bahnschrift Light" w:hAnsi="Bahnschrift Light"/>
         </w:rPr>
       </w:pPr>
-      <w:bookmarkStart w:id="3" w:name="_Toc5630802"/>
+      <w:bookmarkStart w:id="3" w:name="_Toc5712702"/>
       <w:r>
         <w:rPr>
           <w:rFonts w:ascii="Bahnschrift Light" w:hAnsi="Bahnschrift Light"/>
@@ -936,6 +1117,7 @@
     </w:p>
     <w:p>
       <w:pPr>
+        <w:spacing w:line="360" w:lineRule="auto"/>
         <w:jc w:val="both"/>
         <w:rPr>
           <w:rFonts w:ascii="Bahnschrift Light" w:hAnsi="Bahnschrift Light"/>
@@ -951,6 +1133,7 @@
     </w:p>
     <w:p>
       <w:pPr>
+        <w:spacing w:line="360" w:lineRule="auto"/>
         <w:rPr>
           <w:rFonts w:ascii="Bahnschrift Light" w:hAnsi="Bahnschrift Light"/>
           <w:sz w:val="24"/>
@@ -981,6 +1164,7 @@
     </w:p>
     <w:p>
       <w:pPr>
+        <w:spacing w:line="360" w:lineRule="auto"/>
         <w:rPr>
           <w:rFonts w:ascii="Bahnschrift Light" w:hAnsi="Bahnschrift Light"/>
         </w:rPr>
@@ -994,15 +1178,26 @@
           <w:rFonts w:ascii="Bahnschrift Light" w:hAnsi="Bahnschrift Light"/>
         </w:rPr>
       </w:pPr>
-      <w:r>
-        <w:rPr>
-          <w:rFonts w:ascii="Bahnschrift Light" w:hAnsi="Bahnschrift Light"/>
-        </w:rPr>
+    </w:p>
+    <w:p>
+      <w:pPr>
+        <w:pStyle w:val="Subttulo"/>
+        <w:spacing w:line="360" w:lineRule="auto"/>
+        <w:rPr>
+          <w:rFonts w:ascii="Bahnschrift Light" w:hAnsi="Bahnschrift Light"/>
+        </w:rPr>
+      </w:pPr>
+      <w:r>
+        <w:rPr>
+          <w:rFonts w:ascii="Bahnschrift Light" w:hAnsi="Bahnschrift Light"/>
+        </w:rPr>
+        <w:lastRenderedPageBreak/>
         <w:t>Modelo lógico</w:t>
       </w:r>
     </w:p>
     <w:p>
       <w:pPr>
+        <w:spacing w:line="360" w:lineRule="auto"/>
         <w:jc w:val="both"/>
         <w:rPr>
           <w:rFonts w:ascii="Bahnschrift Light" w:hAnsi="Bahnschrift Light"/>
@@ -1021,6 +1216,7 @@
     </w:p>
     <w:p>
       <w:pPr>
+        <w:spacing w:line="360" w:lineRule="auto"/>
         <w:jc w:val="center"/>
         <w:rPr>
           <w:rFonts w:ascii="Bahnschrift Light" w:hAnsi="Bahnschrift Light"/>
@@ -1034,9 +1230,8 @@
           <w:sz w:val="24"/>
           <w:lang w:eastAsia="pt-BR"/>
         </w:rPr>
-        <w:lastRenderedPageBreak/>
         <w:drawing>
-          <wp:inline distT="0" distB="0" distL="0" distR="0">
+          <wp:inline distT="0" distB="0" distL="0" distR="0" wp14:anchorId="5B99E088" wp14:editId="3947A211">
             <wp:extent cx="1638442" cy="2217612"/>
             <wp:effectExtent l="0" t="0" r="0" b="0"/>
             <wp:docPr id="3" name="Imagem 3"/>
@@ -1051,7 +1246,7 @@
                     <pic:cNvPicPr/>
                   </pic:nvPicPr>
                   <pic:blipFill>
-                    <a:blip r:embed="rId8">
+                    <a:blip r:embed="rId6">
                       <a:extLst>
                         <a:ext uri="{28A0092B-C50C-407E-A947-70E740481C1C}">
                           <a14:useLocalDpi xmlns:a14="http://schemas.microsoft.com/office/drawing/2010/main" val="0"/>
@@ -1080,6 +1275,7 @@
     </w:p>
     <w:p>
       <w:pPr>
+        <w:spacing w:line="360" w:lineRule="auto"/>
         <w:jc w:val="center"/>
         <w:rPr>
           <w:rFonts w:ascii="Bahnschrift Light" w:hAnsi="Bahnschrift Light"/>
@@ -1089,6 +1285,7 @@
     </w:p>
     <w:p>
       <w:pPr>
+        <w:spacing w:line="360" w:lineRule="auto"/>
         <w:jc w:val="center"/>
         <w:rPr>
           <w:rFonts w:ascii="Bahnschrift Light" w:hAnsi="Bahnschrift Light"/>
@@ -1103,7 +1300,7 @@
           <w:lang w:eastAsia="pt-BR"/>
         </w:rPr>
         <w:drawing>
-          <wp:inline distT="0" distB="0" distL="0" distR="0">
+          <wp:inline distT="0" distB="0" distL="0" distR="0" wp14:anchorId="0C2125CB" wp14:editId="6EB39863">
             <wp:extent cx="2621507" cy="1044030"/>
             <wp:effectExtent l="0" t="0" r="7620" b="3810"/>
             <wp:docPr id="4" name="Imagem 4"/>
@@ -1118,7 +1315,7 @@
                     <pic:cNvPicPr/>
                   </pic:nvPicPr>
                   <pic:blipFill>
-                    <a:blip r:embed="rId9">
+                    <a:blip r:embed="rId7">
                       <a:extLst>
                         <a:ext uri="{28A0092B-C50C-407E-A947-70E740481C1C}">
                           <a14:useLocalDpi xmlns:a14="http://schemas.microsoft.com/office/drawing/2010/main" val="0"/>
@@ -1147,6 +1344,7 @@
     </w:p>
     <w:p>
       <w:pPr>
+        <w:spacing w:line="360" w:lineRule="auto"/>
         <w:jc w:val="center"/>
         <w:rPr>
           <w:rFonts w:ascii="Bahnschrift Light" w:hAnsi="Bahnschrift Light"/>
@@ -1156,6 +1354,7 @@
     </w:p>
     <w:p>
       <w:pPr>
+        <w:spacing w:line="360" w:lineRule="auto"/>
         <w:jc w:val="center"/>
         <w:rPr>
           <w:rFonts w:ascii="Bahnschrift Light" w:hAnsi="Bahnschrift Light"/>
@@ -1170,7 +1369,7 @@
           <w:lang w:eastAsia="pt-BR"/>
         </w:rPr>
         <w:drawing>
-          <wp:inline distT="0" distB="0" distL="0" distR="0">
+          <wp:inline distT="0" distB="0" distL="0" distR="0" wp14:anchorId="7AE9FE47" wp14:editId="7DCCF4C8">
             <wp:extent cx="4298052" cy="1615580"/>
             <wp:effectExtent l="0" t="0" r="7620" b="3810"/>
             <wp:docPr id="5" name="Imagem 5"/>
@@ -1185,7 +1384,7 @@
                     <pic:cNvPicPr/>
                   </pic:nvPicPr>
                   <pic:blipFill>
-                    <a:blip r:embed="rId10">
+                    <a:blip r:embed="rId8">
                       <a:extLst>
                         <a:ext uri="{28A0092B-C50C-407E-A947-70E740481C1C}">
                           <a14:useLocalDpi xmlns:a14="http://schemas.microsoft.com/office/drawing/2010/main" val="0"/>
@@ -1214,6 +1413,7 @@
     </w:p>
     <w:p>
       <w:pPr>
+        <w:spacing w:line="360" w:lineRule="auto"/>
         <w:rPr>
           <w:rFonts w:ascii="Bahnschrift Light" w:hAnsi="Bahnschrift Light"/>
         </w:rPr>
@@ -1236,6 +1436,7 @@
     </w:p>
     <w:p>
       <w:pPr>
+        <w:spacing w:line="360" w:lineRule="auto"/>
         <w:jc w:val="both"/>
         <w:rPr>
           <w:rFonts w:ascii="Bahnschrift Light" w:hAnsi="Bahnschrift Light"/>
@@ -1252,6 +1453,7 @@
     </w:p>
     <w:p>
       <w:pPr>
+        <w:spacing w:line="360" w:lineRule="auto"/>
         <w:rPr>
           <w:rFonts w:ascii="Bahnschrift Light" w:hAnsi="Bahnschrift Light"/>
           <w:sz w:val="24"/>
@@ -1264,8 +1466,9 @@
           <w:sz w:val="24"/>
           <w:lang w:eastAsia="pt-BR"/>
         </w:rPr>
+        <w:lastRenderedPageBreak/>
         <w:drawing>
-          <wp:inline distT="0" distB="0" distL="0" distR="0">
+          <wp:inline distT="0" distB="0" distL="0" distR="0" wp14:anchorId="3AD79AC3" wp14:editId="7C58F949">
             <wp:extent cx="5400040" cy="1842770"/>
             <wp:effectExtent l="0" t="0" r="0" b="5080"/>
             <wp:docPr id="2" name="Imagem 2"/>
@@ -1280,7 +1483,7 @@
                     <pic:cNvPicPr/>
                   </pic:nvPicPr>
                   <pic:blipFill>
-                    <a:blip r:embed="rId11">
+                    <a:blip r:embed="rId9">
                       <a:extLst>
                         <a:ext uri="{28A0092B-C50C-407E-A947-70E740481C1C}">
                           <a14:useLocalDpi xmlns:a14="http://schemas.microsoft.com/office/drawing/2010/main" val="0"/>
@@ -1320,12 +1523,12 @@
         <w:rPr>
           <w:rFonts w:ascii="Bahnschrift Light" w:hAnsi="Bahnschrift Light"/>
         </w:rPr>
-        <w:lastRenderedPageBreak/>
         <w:t>Modelo Conceitual</w:t>
       </w:r>
     </w:p>
     <w:p>
       <w:pPr>
+        <w:spacing w:line="360" w:lineRule="auto"/>
         <w:jc w:val="both"/>
         <w:rPr>
           <w:rFonts w:ascii="Bahnschrift Light" w:hAnsi="Bahnschrift Light"/>
@@ -1340,18 +1543,29 @@
         <w:t>Diagrama de Entidades realizado através do site Draw.io com o objetivo de facilitar a visualização dos requisitos do sistema.</w:t>
       </w:r>
     </w:p>
-    <w:p/>
-    <w:p/>
-    <w:p>
+    <w:p>
+      <w:pPr>
+        <w:spacing w:line="360" w:lineRule="auto"/>
+      </w:pPr>
+    </w:p>
+    <w:p>
+      <w:pPr>
+        <w:spacing w:line="360" w:lineRule="auto"/>
+      </w:pPr>
+    </w:p>
+    <w:p>
+      <w:pPr>
+        <w:spacing w:line="360" w:lineRule="auto"/>
+      </w:pPr>
       <w:r>
         <w:rPr>
           <w:noProof/>
           <w:lang w:eastAsia="pt-BR"/>
         </w:rPr>
         <w:drawing>
-          <wp:inline distT="0" distB="0" distL="0" distR="0">
+          <wp:inline distT="0" distB="0" distL="0" distR="0" wp14:anchorId="7C606C89" wp14:editId="1A30D043">
             <wp:extent cx="5400040" cy="2871470"/>
-            <wp:effectExtent l="0" t="0" r="0" b="5080"/>
+            <wp:effectExtent l="19050" t="19050" r="10160" b="24130"/>
             <wp:docPr id="1" name="Imagem 1"/>
             <wp:cNvGraphicFramePr>
               <a:graphicFrameLocks xmlns:a="http://schemas.openxmlformats.org/drawingml/2006/main" noChangeAspect="1"/>
@@ -1364,7 +1578,7 @@
                     <pic:cNvPicPr/>
                   </pic:nvPicPr>
                   <pic:blipFill>
-                    <a:blip r:embed="rId12">
+                    <a:blip r:embed="rId10">
                       <a:extLst>
                         <a:ext uri="{28A0092B-C50C-407E-A947-70E740481C1C}">
                           <a14:useLocalDpi xmlns:a14="http://schemas.microsoft.com/office/drawing/2010/main" val="0"/>
@@ -1383,6 +1597,11 @@
                     <a:prstGeom prst="rect">
                       <a:avLst/>
                     </a:prstGeom>
+                    <a:ln>
+                      <a:solidFill>
+                        <a:schemeClr val="tx1"/>
+                      </a:solidFill>
+                    </a:ln>
                   </pic:spPr>
                 </pic:pic>
               </a:graphicData>
@@ -1417,6 +1636,7 @@
     </w:p>
     <w:p>
       <w:pPr>
+        <w:spacing w:line="360" w:lineRule="auto"/>
         <w:rPr>
           <w:rFonts w:ascii="Bahnschrift Light" w:hAnsi="Bahnschrift Light"/>
           <w:sz w:val="24"/>
@@ -1432,12 +1652,13 @@
     </w:p>
     <w:p>
       <w:pPr>
-        <w:rPr>
-          <w:rFonts w:ascii="Bahnschrift Light" w:hAnsi="Bahnschrift Light"/>
-          <w:sz w:val="24"/>
-        </w:rPr>
-      </w:pPr>
-      <w:hyperlink r:id="rId13" w:history="1">
+        <w:spacing w:line="360" w:lineRule="auto"/>
+        <w:rPr>
+          <w:rFonts w:ascii="Bahnschrift Light" w:hAnsi="Bahnschrift Light"/>
+          <w:sz w:val="24"/>
+        </w:rPr>
+      </w:pPr>
+      <w:hyperlink r:id="rId11" w:history="1">
         <w:r>
           <w:rPr>
             <w:rStyle w:val="Hyperlink"/>
@@ -1451,51 +1672,210 @@
     </w:p>
     <w:p>
       <w:pPr>
-        <w:rPr>
-          <w:rFonts w:ascii="Bahnschrift Light" w:hAnsi="Bahnschrift Light"/>
-        </w:rPr>
-      </w:pPr>
-    </w:p>
-    <w:p>
-      <w:pPr>
         <w:pStyle w:val="Ttulo1"/>
         <w:spacing w:line="360" w:lineRule="auto"/>
         <w:rPr>
           <w:rFonts w:ascii="Bahnschrift Light" w:hAnsi="Bahnschrift Light"/>
         </w:rPr>
       </w:pPr>
-      <w:bookmarkStart w:id="4" w:name="_Toc5630803"/>
-      <w:r>
-        <w:rPr>
-          <w:rFonts w:ascii="Bahnschrift Light" w:hAnsi="Bahnschrift Light"/>
-        </w:rPr>
+      <w:bookmarkStart w:id="4" w:name="_Toc5712703"/>
+      <w:r>
+        <w:rPr>
+          <w:rFonts w:ascii="Bahnschrift Light" w:hAnsi="Bahnschrift Light"/>
+        </w:rPr>
+        <w:lastRenderedPageBreak/>
         <w:t>Funcionalidades</w:t>
       </w:r>
       <w:bookmarkEnd w:id="4"/>
     </w:p>
     <w:p>
       <w:pPr>
-        <w:rPr>
-          <w:rFonts w:ascii="Bahnschrift Light" w:hAnsi="Bahnschrift Light"/>
-        </w:rPr>
-      </w:pPr>
-      <w:r>
+        <w:spacing w:line="360" w:lineRule="auto"/>
         <w:rPr>
           <w:rFonts w:ascii="Bahnschrift Light" w:hAnsi="Bahnschrift Light"/>
           <w:sz w:val="24"/>
           <w:szCs w:val="24"/>
         </w:rPr>
-        <w:t>Funcionalidades</w:t>
-      </w:r>
-      <w:r>
-        <w:rPr>
-          <w:rFonts w:ascii="Bahnschrift Light" w:hAnsi="Bahnschrift Light"/>
-        </w:rPr>
-        <w:t>...</w:t>
-      </w:r>
-    </w:p>
-    <w:p>
-      <w:pPr>
+      </w:pPr>
+      <w:r>
+        <w:rPr>
+          <w:rFonts w:ascii="Bahnschrift Light" w:hAnsi="Bahnschrift Light"/>
+          <w:sz w:val="24"/>
+          <w:szCs w:val="24"/>
+        </w:rPr>
+        <w:t>O programa conta com as seguintes funcionalidades:</w:t>
+      </w:r>
+    </w:p>
+    <w:p>
+      <w:pPr>
+        <w:pStyle w:val="PargrafodaLista"/>
+        <w:numPr>
+          <w:ilvl w:val="0"/>
+          <w:numId w:val="3"/>
+        </w:numPr>
+        <w:spacing w:line="360" w:lineRule="auto"/>
+        <w:rPr>
+          <w:rFonts w:ascii="Bahnschrift Light" w:hAnsi="Bahnschrift Light"/>
+        </w:rPr>
+      </w:pPr>
+      <w:r>
+        <w:rPr>
+          <w:rFonts w:ascii="Bahnschrift Light" w:hAnsi="Bahnschrift Light"/>
+        </w:rPr>
+        <w:t>Cadastrar usuários.</w:t>
+      </w:r>
+    </w:p>
+    <w:p>
+      <w:pPr>
+        <w:pStyle w:val="PargrafodaLista"/>
+        <w:numPr>
+          <w:ilvl w:val="0"/>
+          <w:numId w:val="3"/>
+        </w:numPr>
+        <w:spacing w:line="360" w:lineRule="auto"/>
+        <w:rPr>
+          <w:rFonts w:ascii="Bahnschrift Light" w:hAnsi="Bahnschrift Light"/>
+        </w:rPr>
+      </w:pPr>
+      <w:r>
+        <w:rPr>
+          <w:rFonts w:ascii="Bahnschrift Light" w:hAnsi="Bahnschrift Light"/>
+        </w:rPr>
+        <w:t xml:space="preserve">Sistema de </w:t>
+      </w:r>
+      <w:proofErr w:type="spellStart"/>
+      <w:r>
+        <w:rPr>
+          <w:rFonts w:ascii="Bahnschrift Light" w:hAnsi="Bahnschrift Light"/>
+        </w:rPr>
+        <w:t>login</w:t>
+      </w:r>
+      <w:proofErr w:type="spellEnd"/>
+      <w:r>
+        <w:rPr>
+          <w:rFonts w:ascii="Bahnschrift Light" w:hAnsi="Bahnschrift Light"/>
+        </w:rPr>
+        <w:t>.</w:t>
+      </w:r>
+    </w:p>
+    <w:p>
+      <w:pPr>
+        <w:pStyle w:val="PargrafodaLista"/>
+        <w:numPr>
+          <w:ilvl w:val="0"/>
+          <w:numId w:val="3"/>
+        </w:numPr>
+        <w:spacing w:line="360" w:lineRule="auto"/>
+        <w:rPr>
+          <w:rFonts w:ascii="Bahnschrift Light" w:hAnsi="Bahnschrift Light"/>
+        </w:rPr>
+      </w:pPr>
+      <w:r>
+        <w:rPr>
+          <w:rFonts w:ascii="Bahnschrift Light" w:hAnsi="Bahnschrift Light"/>
+        </w:rPr>
+        <w:t xml:space="preserve">Cadastrar os desejos do </w:t>
+      </w:r>
+      <w:r>
+        <w:rPr>
+          <w:rFonts w:ascii="Bahnschrift Light" w:hAnsi="Bahnschrift Light"/>
+        </w:rPr>
+        <w:t>usuário.</w:t>
+      </w:r>
+    </w:p>
+    <w:p>
+      <w:pPr>
+        <w:pStyle w:val="PargrafodaLista"/>
+        <w:numPr>
+          <w:ilvl w:val="0"/>
+          <w:numId w:val="3"/>
+        </w:numPr>
+        <w:spacing w:line="360" w:lineRule="auto"/>
+        <w:rPr>
+          <w:rFonts w:ascii="Bahnschrift Light" w:hAnsi="Bahnschrift Light"/>
+        </w:rPr>
+      </w:pPr>
+      <w:r>
+        <w:rPr>
+          <w:rFonts w:ascii="Bahnschrift Light" w:hAnsi="Bahnschrift Light"/>
+        </w:rPr>
+        <w:t>Listar todos os desejos cadastrados no sistema.</w:t>
+      </w:r>
+    </w:p>
+    <w:p>
+      <w:pPr>
+        <w:pStyle w:val="PargrafodaLista"/>
+        <w:numPr>
+          <w:ilvl w:val="0"/>
+          <w:numId w:val="3"/>
+        </w:numPr>
+        <w:spacing w:line="360" w:lineRule="auto"/>
+        <w:rPr>
+          <w:rFonts w:ascii="Bahnschrift Light" w:hAnsi="Bahnschrift Light"/>
+        </w:rPr>
+      </w:pPr>
+      <w:r>
+        <w:rPr>
+          <w:rFonts w:ascii="Bahnschrift Light" w:hAnsi="Bahnschrift Light"/>
+        </w:rPr>
+        <w:t xml:space="preserve">Listar os desejos atrelados ao usuário </w:t>
+      </w:r>
+      <w:proofErr w:type="spellStart"/>
+      <w:r>
+        <w:rPr>
+          <w:rFonts w:ascii="Bahnschrift Light" w:hAnsi="Bahnschrift Light"/>
+        </w:rPr>
+        <w:t>logado</w:t>
+      </w:r>
+      <w:proofErr w:type="spellEnd"/>
+      <w:r>
+        <w:rPr>
+          <w:rFonts w:ascii="Bahnschrift Light" w:hAnsi="Bahnschrift Light"/>
+        </w:rPr>
+        <w:t>.</w:t>
+      </w:r>
+    </w:p>
+    <w:p>
+      <w:pPr>
+        <w:pStyle w:val="PargrafodaLista"/>
+        <w:numPr>
+          <w:ilvl w:val="0"/>
+          <w:numId w:val="3"/>
+        </w:numPr>
+        <w:spacing w:line="360" w:lineRule="auto"/>
+        <w:rPr>
+          <w:rFonts w:ascii="Bahnschrift Light" w:hAnsi="Bahnschrift Light"/>
+        </w:rPr>
+      </w:pPr>
+      <w:r>
+        <w:rPr>
+          <w:rFonts w:ascii="Bahnschrift Light" w:hAnsi="Bahnschrift Light"/>
+        </w:rPr>
+        <w:t>Listar os desejos com base na sua categoria.</w:t>
+      </w:r>
+    </w:p>
+    <w:p>
+      <w:pPr>
+        <w:pStyle w:val="PargrafodaLista"/>
+        <w:numPr>
+          <w:ilvl w:val="0"/>
+          <w:numId w:val="3"/>
+        </w:numPr>
+        <w:spacing w:line="360" w:lineRule="auto"/>
+        <w:rPr>
+          <w:rFonts w:ascii="Bahnschrift Light" w:hAnsi="Bahnschrift Light"/>
+        </w:rPr>
+      </w:pPr>
+      <w:r>
+        <w:rPr>
+          <w:rFonts w:ascii="Bahnschrift Light" w:hAnsi="Bahnschrift Light"/>
+        </w:rPr>
+        <w:t>Listar os desejos de um usuário específico.</w:t>
+      </w:r>
+    </w:p>
+    <w:p>
+      <w:pPr>
+        <w:spacing w:line="360" w:lineRule="auto"/>
         <w:rPr>
           <w:rFonts w:ascii="Bahnschrift Light" w:hAnsi="Bahnschrift Light"/>
         </w:rPr>
@@ -1509,7 +1889,7 @@
           <w:rFonts w:ascii="Bahnschrift Light" w:hAnsi="Bahnschrift Light"/>
         </w:rPr>
       </w:pPr>
-      <w:bookmarkStart w:id="5" w:name="_Toc5630804"/>
+      <w:bookmarkStart w:id="5" w:name="_Toc5712704"/>
       <w:r>
         <w:rPr>
           <w:rFonts w:ascii="Bahnschrift Light" w:hAnsi="Bahnschrift Light"/>
@@ -1520,21 +1900,420 @@
     </w:p>
     <w:p>
       <w:pPr>
-        <w:rPr>
-          <w:rFonts w:ascii="Bahnschrift Light" w:hAnsi="Bahnschrift Light"/>
-          <w:sz w:val="24"/>
-        </w:rPr>
-      </w:pPr>
-      <w:r>
-        <w:rPr>
-          <w:rFonts w:ascii="Bahnschrift Light" w:hAnsi="Bahnschrift Light"/>
-          <w:sz w:val="24"/>
-        </w:rPr>
-        <w:t>Protótipos...</w:t>
-      </w:r>
-    </w:p>
-    <w:p>
-      <w:pPr>
+        <w:spacing w:line="360" w:lineRule="auto"/>
+        <w:rPr>
+          <w:rFonts w:ascii="Bahnschrift Light" w:hAnsi="Bahnschrift Light"/>
+          <w:sz w:val="24"/>
+        </w:rPr>
+      </w:pPr>
+      <w:r>
+        <w:rPr>
+          <w:rFonts w:ascii="Bahnschrift Light" w:hAnsi="Bahnschrift Light"/>
+          <w:noProof/>
+          <w:sz w:val="24"/>
+          <w:lang w:eastAsia="pt-BR"/>
+        </w:rPr>
+        <w:drawing>
+          <wp:anchor distT="0" distB="0" distL="114300" distR="114300" simplePos="0" relativeHeight="251658240" behindDoc="0" locked="0" layoutInCell="1" allowOverlap="1" wp14:anchorId="5DB263FE" wp14:editId="1FB2F652">
+            <wp:simplePos x="0" y="0"/>
+            <wp:positionH relativeFrom="margin">
+              <wp:align>left</wp:align>
+            </wp:positionH>
+            <wp:positionV relativeFrom="paragraph">
+              <wp:posOffset>396296</wp:posOffset>
+            </wp:positionV>
+            <wp:extent cx="5751344" cy="3600000"/>
+            <wp:effectExtent l="19050" t="19050" r="20955" b="19685"/>
+            <wp:wrapTopAndBottom/>
+            <wp:docPr id="6" name="Imagem 6"/>
+            <wp:cNvGraphicFramePr>
+              <a:graphicFrameLocks xmlns:a="http://schemas.openxmlformats.org/drawingml/2006/main" noChangeAspect="1"/>
+            </wp:cNvGraphicFramePr>
+            <a:graphic xmlns:a="http://schemas.openxmlformats.org/drawingml/2006/main">
+              <a:graphicData uri="http://schemas.openxmlformats.org/drawingml/2006/picture">
+                <pic:pic xmlns:pic="http://schemas.openxmlformats.org/drawingml/2006/picture">
+                  <pic:nvPicPr>
+                    <pic:cNvPr id="6" name="login.JPG"/>
+                    <pic:cNvPicPr/>
+                  </pic:nvPicPr>
+                  <pic:blipFill>
+                    <a:blip r:embed="rId12">
+                      <a:extLst>
+                        <a:ext uri="{28A0092B-C50C-407E-A947-70E740481C1C}">
+                          <a14:useLocalDpi xmlns:a14="http://schemas.microsoft.com/office/drawing/2010/main" val="0"/>
+                        </a:ext>
+                      </a:extLst>
+                    </a:blip>
+                    <a:stretch>
+                      <a:fillRect/>
+                    </a:stretch>
+                  </pic:blipFill>
+                  <pic:spPr>
+                    <a:xfrm>
+                      <a:off x="0" y="0"/>
+                      <a:ext cx="5751344" cy="3600000"/>
+                    </a:xfrm>
+                    <a:prstGeom prst="rect">
+                      <a:avLst/>
+                    </a:prstGeom>
+                    <a:ln>
+                      <a:solidFill>
+                        <a:schemeClr val="tx1"/>
+                      </a:solidFill>
+                    </a:ln>
+                  </pic:spPr>
+                </pic:pic>
+              </a:graphicData>
+            </a:graphic>
+            <wp14:sizeRelH relativeFrom="margin">
+              <wp14:pctWidth>0</wp14:pctWidth>
+            </wp14:sizeRelH>
+            <wp14:sizeRelV relativeFrom="margin">
+              <wp14:pctHeight>0</wp14:pctHeight>
+            </wp14:sizeRelV>
+          </wp:anchor>
+        </w:drawing>
+      </w:r>
+      <w:r>
+        <w:rPr>
+          <w:rFonts w:ascii="Bahnschrift Light" w:hAnsi="Bahnschrift Light"/>
+          <w:sz w:val="24"/>
+        </w:rPr>
+        <w:t xml:space="preserve">Página de </w:t>
+      </w:r>
+      <w:proofErr w:type="spellStart"/>
+      <w:r>
+        <w:rPr>
+          <w:rFonts w:ascii="Bahnschrift Light" w:hAnsi="Bahnschrift Light"/>
+          <w:sz w:val="24"/>
+        </w:rPr>
+        <w:t>Login</w:t>
+      </w:r>
+      <w:proofErr w:type="spellEnd"/>
+      <w:r>
+        <w:rPr>
+          <w:rFonts w:ascii="Bahnschrift Light" w:hAnsi="Bahnschrift Light"/>
+          <w:sz w:val="24"/>
+        </w:rPr>
+        <w:t xml:space="preserve">: </w:t>
+      </w:r>
+      <w:hyperlink r:id="rId13" w:history="1">
+        <w:r>
+          <w:rPr>
+            <w:rStyle w:val="Hyperlink"/>
+          </w:rPr>
+          <w:t>https://wireframe.cc/uRmHs8</w:t>
+        </w:r>
+      </w:hyperlink>
+    </w:p>
+    <w:p>
+      <w:pPr>
+        <w:spacing w:line="360" w:lineRule="auto"/>
+        <w:rPr>
+          <w:rFonts w:ascii="Bahnschrift Light" w:hAnsi="Bahnschrift Light"/>
+          <w:sz w:val="24"/>
+        </w:rPr>
+      </w:pPr>
+    </w:p>
+    <w:p>
+      <w:pPr>
+        <w:spacing w:line="360" w:lineRule="auto"/>
+        <w:rPr>
+          <w:rFonts w:ascii="Bahnschrift Light" w:hAnsi="Bahnschrift Light"/>
+          <w:sz w:val="24"/>
+        </w:rPr>
+      </w:pPr>
+      <w:r>
+        <w:rPr>
+          <w:rFonts w:ascii="Bahnschrift Light" w:hAnsi="Bahnschrift Light"/>
+          <w:noProof/>
+          <w:sz w:val="24"/>
+          <w:lang w:eastAsia="pt-BR"/>
+        </w:rPr>
+        <w:lastRenderedPageBreak/>
+        <w:drawing>
+          <wp:anchor distT="0" distB="0" distL="114300" distR="114300" simplePos="0" relativeHeight="251659264" behindDoc="0" locked="0" layoutInCell="1" allowOverlap="1" wp14:anchorId="2FA0629C" wp14:editId="36F3C4B4">
+            <wp:simplePos x="0" y="0"/>
+            <wp:positionH relativeFrom="margin">
+              <wp:align>left</wp:align>
+            </wp:positionH>
+            <wp:positionV relativeFrom="paragraph">
+              <wp:posOffset>301625</wp:posOffset>
+            </wp:positionV>
+            <wp:extent cx="5791304" cy="3600000"/>
+            <wp:effectExtent l="19050" t="19050" r="19050" b="19685"/>
+            <wp:wrapTopAndBottom/>
+            <wp:docPr id="7" name="Imagem 7"/>
+            <wp:cNvGraphicFramePr>
+              <a:graphicFrameLocks xmlns:a="http://schemas.openxmlformats.org/drawingml/2006/main" noChangeAspect="1"/>
+            </wp:cNvGraphicFramePr>
+            <a:graphic xmlns:a="http://schemas.openxmlformats.org/drawingml/2006/main">
+              <a:graphicData uri="http://schemas.openxmlformats.org/drawingml/2006/picture">
+                <pic:pic xmlns:pic="http://schemas.openxmlformats.org/drawingml/2006/picture">
+                  <pic:nvPicPr>
+                    <pic:cNvPr id="7" name="cadastrar usuario.JPG"/>
+                    <pic:cNvPicPr/>
+                  </pic:nvPicPr>
+                  <pic:blipFill>
+                    <a:blip r:embed="rId14">
+                      <a:extLst>
+                        <a:ext uri="{28A0092B-C50C-407E-A947-70E740481C1C}">
+                          <a14:useLocalDpi xmlns:a14="http://schemas.microsoft.com/office/drawing/2010/main" val="0"/>
+                        </a:ext>
+                      </a:extLst>
+                    </a:blip>
+                    <a:stretch>
+                      <a:fillRect/>
+                    </a:stretch>
+                  </pic:blipFill>
+                  <pic:spPr>
+                    <a:xfrm>
+                      <a:off x="0" y="0"/>
+                      <a:ext cx="5791304" cy="3600000"/>
+                    </a:xfrm>
+                    <a:prstGeom prst="rect">
+                      <a:avLst/>
+                    </a:prstGeom>
+                    <a:ln>
+                      <a:solidFill>
+                        <a:schemeClr val="tx1"/>
+                      </a:solidFill>
+                    </a:ln>
+                  </pic:spPr>
+                </pic:pic>
+              </a:graphicData>
+            </a:graphic>
+            <wp14:sizeRelH relativeFrom="margin">
+              <wp14:pctWidth>0</wp14:pctWidth>
+            </wp14:sizeRelH>
+            <wp14:sizeRelV relativeFrom="margin">
+              <wp14:pctHeight>0</wp14:pctHeight>
+            </wp14:sizeRelV>
+          </wp:anchor>
+        </w:drawing>
+      </w:r>
+      <w:r>
+        <w:rPr>
+          <w:rFonts w:ascii="Bahnschrift Light" w:hAnsi="Bahnschrift Light"/>
+          <w:sz w:val="24"/>
+        </w:rPr>
+        <w:t xml:space="preserve">Página de cadastro de usuário: </w:t>
+      </w:r>
+      <w:hyperlink r:id="rId15" w:history="1">
+        <w:r>
+          <w:rPr>
+            <w:rStyle w:val="Hyperlink"/>
+          </w:rPr>
+          <w:t>https://wireframe.cc/98qm4s</w:t>
+        </w:r>
+      </w:hyperlink>
+    </w:p>
+    <w:p>
+      <w:pPr>
+        <w:spacing w:line="360" w:lineRule="auto"/>
+        <w:rPr>
+          <w:rFonts w:ascii="Bahnschrift Light" w:hAnsi="Bahnschrift Light"/>
+          <w:sz w:val="24"/>
+        </w:rPr>
+      </w:pPr>
+    </w:p>
+    <w:p>
+      <w:pPr>
+        <w:spacing w:line="360" w:lineRule="auto"/>
+      </w:pPr>
+      <w:r>
+        <w:rPr>
+          <w:rFonts w:ascii="Bahnschrift Light" w:hAnsi="Bahnschrift Light"/>
+          <w:noProof/>
+          <w:sz w:val="24"/>
+          <w:lang w:eastAsia="pt-BR"/>
+        </w:rPr>
+        <w:drawing>
+          <wp:anchor distT="0" distB="0" distL="114300" distR="114300" simplePos="0" relativeHeight="251660288" behindDoc="0" locked="0" layoutInCell="1" allowOverlap="1" wp14:anchorId="40CDF28D" wp14:editId="37DED7CD">
+            <wp:simplePos x="0" y="0"/>
+            <wp:positionH relativeFrom="margin">
+              <wp:align>left</wp:align>
+            </wp:positionH>
+            <wp:positionV relativeFrom="paragraph">
+              <wp:posOffset>300355</wp:posOffset>
+            </wp:positionV>
+            <wp:extent cx="5832237" cy="3600000"/>
+            <wp:effectExtent l="19050" t="19050" r="16510" b="19685"/>
+            <wp:wrapTopAndBottom/>
+            <wp:docPr id="8" name="Imagem 8"/>
+            <wp:cNvGraphicFramePr>
+              <a:graphicFrameLocks xmlns:a="http://schemas.openxmlformats.org/drawingml/2006/main" noChangeAspect="1"/>
+            </wp:cNvGraphicFramePr>
+            <a:graphic xmlns:a="http://schemas.openxmlformats.org/drawingml/2006/main">
+              <a:graphicData uri="http://schemas.openxmlformats.org/drawingml/2006/picture">
+                <pic:pic xmlns:pic="http://schemas.openxmlformats.org/drawingml/2006/picture">
+                  <pic:nvPicPr>
+                    <pic:cNvPr id="8" name="Listar Desejos.JPG"/>
+                    <pic:cNvPicPr/>
+                  </pic:nvPicPr>
+                  <pic:blipFill>
+                    <a:blip r:embed="rId16">
+                      <a:extLst>
+                        <a:ext uri="{28A0092B-C50C-407E-A947-70E740481C1C}">
+                          <a14:useLocalDpi xmlns:a14="http://schemas.microsoft.com/office/drawing/2010/main" val="0"/>
+                        </a:ext>
+                      </a:extLst>
+                    </a:blip>
+                    <a:stretch>
+                      <a:fillRect/>
+                    </a:stretch>
+                  </pic:blipFill>
+                  <pic:spPr>
+                    <a:xfrm>
+                      <a:off x="0" y="0"/>
+                      <a:ext cx="5832237" cy="3600000"/>
+                    </a:xfrm>
+                    <a:prstGeom prst="rect">
+                      <a:avLst/>
+                    </a:prstGeom>
+                    <a:ln>
+                      <a:solidFill>
+                        <a:schemeClr val="tx1"/>
+                      </a:solidFill>
+                    </a:ln>
+                  </pic:spPr>
+                </pic:pic>
+              </a:graphicData>
+            </a:graphic>
+            <wp14:sizeRelH relativeFrom="margin">
+              <wp14:pctWidth>0</wp14:pctWidth>
+            </wp14:sizeRelH>
+            <wp14:sizeRelV relativeFrom="margin">
+              <wp14:pctHeight>0</wp14:pctHeight>
+            </wp14:sizeRelV>
+          </wp:anchor>
+        </w:drawing>
+      </w:r>
+      <w:r>
+        <w:rPr>
+          <w:rFonts w:ascii="Bahnschrift Light" w:hAnsi="Bahnschrift Light"/>
+          <w:sz w:val="24"/>
+        </w:rPr>
+        <w:t xml:space="preserve">Página de listagem de desejos: </w:t>
+      </w:r>
+      <w:hyperlink r:id="rId17" w:history="1">
+        <w:r>
+          <w:rPr>
+            <w:rStyle w:val="Hyperlink"/>
+          </w:rPr>
+          <w:t>https://wireframe.cc/lzaHDN</w:t>
+        </w:r>
+      </w:hyperlink>
+    </w:p>
+    <w:p>
+      <w:pPr>
+        <w:spacing w:line="360" w:lineRule="auto"/>
+      </w:pPr>
+    </w:p>
+    <w:p>
+      <w:pPr>
+        <w:spacing w:line="360" w:lineRule="auto"/>
+        <w:rPr>
+          <w:rFonts w:ascii="Bahnschrift Light" w:hAnsi="Bahnschrift Light"/>
+        </w:rPr>
+      </w:pPr>
+    </w:p>
+    <w:p>
+      <w:pPr>
+        <w:spacing w:line="360" w:lineRule="auto"/>
+        <w:rPr>
+          <w:rFonts w:ascii="Bahnschrift Light" w:hAnsi="Bahnschrift Light"/>
+        </w:rPr>
+      </w:pPr>
+      <w:r>
+        <w:rPr>
+          <w:rFonts w:ascii="Bahnschrift Light" w:hAnsi="Bahnschrift Light"/>
+          <w:noProof/>
+          <w:lang w:eastAsia="pt-BR"/>
+        </w:rPr>
+        <w:lastRenderedPageBreak/>
+        <w:drawing>
+          <wp:anchor distT="0" distB="0" distL="114300" distR="114300" simplePos="0" relativeHeight="251667456" behindDoc="0" locked="0" layoutInCell="1" allowOverlap="1" wp14:anchorId="7B099F5F" wp14:editId="3B33FFCA">
+            <wp:simplePos x="0" y="0"/>
+            <wp:positionH relativeFrom="column">
+              <wp:posOffset>-293563</wp:posOffset>
+            </wp:positionH>
+            <wp:positionV relativeFrom="paragraph">
+              <wp:posOffset>356235</wp:posOffset>
+            </wp:positionV>
+            <wp:extent cx="6120000" cy="3797653"/>
+            <wp:effectExtent l="19050" t="19050" r="14605" b="12700"/>
+            <wp:wrapTopAndBottom/>
+            <wp:docPr id="16" name="Imagem 16"/>
+            <wp:cNvGraphicFramePr>
+              <a:graphicFrameLocks xmlns:a="http://schemas.openxmlformats.org/drawingml/2006/main" noChangeAspect="1"/>
+            </wp:cNvGraphicFramePr>
+            <a:graphic xmlns:a="http://schemas.openxmlformats.org/drawingml/2006/main">
+              <a:graphicData uri="http://schemas.openxmlformats.org/drawingml/2006/picture">
+                <pic:pic xmlns:pic="http://schemas.openxmlformats.org/drawingml/2006/picture">
+                  <pic:nvPicPr>
+                    <pic:cNvPr id="16" name="cadastrar desejo.JPG"/>
+                    <pic:cNvPicPr/>
+                  </pic:nvPicPr>
+                  <pic:blipFill>
+                    <a:blip r:embed="rId18">
+                      <a:extLst>
+                        <a:ext uri="{28A0092B-C50C-407E-A947-70E740481C1C}">
+                          <a14:useLocalDpi xmlns:a14="http://schemas.microsoft.com/office/drawing/2010/main" val="0"/>
+                        </a:ext>
+                      </a:extLst>
+                    </a:blip>
+                    <a:stretch>
+                      <a:fillRect/>
+                    </a:stretch>
+                  </pic:blipFill>
+                  <pic:spPr>
+                    <a:xfrm>
+                      <a:off x="0" y="0"/>
+                      <a:ext cx="6120000" cy="3797653"/>
+                    </a:xfrm>
+                    <a:prstGeom prst="rect">
+                      <a:avLst/>
+                    </a:prstGeom>
+                    <a:ln>
+                      <a:solidFill>
+                        <a:schemeClr val="tx1"/>
+                      </a:solidFill>
+                    </a:ln>
+                  </pic:spPr>
+                </pic:pic>
+              </a:graphicData>
+            </a:graphic>
+          </wp:anchor>
+        </w:drawing>
+      </w:r>
+      <w:r>
+        <w:rPr>
+          <w:rFonts w:ascii="Bahnschrift Light" w:hAnsi="Bahnschrift Light"/>
+        </w:rPr>
+        <w:t xml:space="preserve">Página de cadastro de desejos: </w:t>
+      </w:r>
+      <w:hyperlink r:id="rId19" w:history="1">
+        <w:r>
+          <w:rPr>
+            <w:rStyle w:val="Hyperlink"/>
+            <w:rFonts w:ascii="Bahnschrift Light" w:hAnsi="Bahnschrift Light"/>
+          </w:rPr>
+          <w:t>https://wireframe.cc/B4K0eU</w:t>
+        </w:r>
+      </w:hyperlink>
+    </w:p>
+    <w:p>
+      <w:pPr>
+        <w:spacing w:line="360" w:lineRule="auto"/>
+        <w:rPr>
+          <w:rFonts w:ascii="Bahnschrift Light" w:hAnsi="Bahnschrift Light"/>
+        </w:rPr>
+      </w:pPr>
+    </w:p>
+    <w:p>
+      <w:pPr>
+        <w:spacing w:line="360" w:lineRule="auto"/>
         <w:rPr>
           <w:rFonts w:ascii="Bahnschrift Light" w:hAnsi="Bahnschrift Light"/>
         </w:rPr>
@@ -1548,33 +2327,446 @@
           <w:rFonts w:ascii="Bahnschrift Light" w:hAnsi="Bahnschrift Light"/>
         </w:rPr>
       </w:pPr>
-      <w:bookmarkStart w:id="6" w:name="_Toc5630805"/>
-      <w:r>
-        <w:rPr>
-          <w:rFonts w:ascii="Bahnschrift Light" w:hAnsi="Bahnschrift Light"/>
+      <w:bookmarkStart w:id="6" w:name="_Toc5712705"/>
+      <w:r>
+        <w:rPr>
+          <w:rFonts w:ascii="Bahnschrift Light" w:hAnsi="Bahnschrift Light"/>
+        </w:rPr>
+        <w:t>Front-</w:t>
+      </w:r>
+      <w:proofErr w:type="spellStart"/>
+      <w:r>
+        <w:rPr>
+          <w:rFonts w:ascii="Bahnschrift Light" w:hAnsi="Bahnschrift Light"/>
+        </w:rPr>
+        <w:t>End</w:t>
+      </w:r>
+      <w:bookmarkEnd w:id="6"/>
+      <w:proofErr w:type="spellEnd"/>
+    </w:p>
+    <w:p>
+      <w:pPr>
+        <w:spacing w:line="360" w:lineRule="auto"/>
+        <w:rPr>
+          <w:rFonts w:ascii="Bahnschrift Light" w:hAnsi="Bahnschrift Light"/>
+          <w:sz w:val="24"/>
+        </w:rPr>
+      </w:pPr>
+      <w:r>
+        <w:rPr>
+          <w:rFonts w:ascii="Bahnschrift Light" w:hAnsi="Bahnschrift Light"/>
+          <w:sz w:val="24"/>
+        </w:rPr>
+        <w:t xml:space="preserve">Página de </w:t>
+      </w:r>
+      <w:proofErr w:type="spellStart"/>
+      <w:r>
+        <w:rPr>
+          <w:rFonts w:ascii="Bahnschrift Light" w:hAnsi="Bahnschrift Light"/>
+          <w:sz w:val="24"/>
+        </w:rPr>
+        <w:t>login</w:t>
+      </w:r>
+      <w:proofErr w:type="spellEnd"/>
+      <w:r>
+        <w:rPr>
+          <w:rFonts w:ascii="Bahnschrift Light" w:hAnsi="Bahnschrift Light"/>
+          <w:sz w:val="24"/>
+        </w:rPr>
+        <w:t>.</w:t>
+      </w:r>
+    </w:p>
+    <w:p>
+      <w:pPr>
+        <w:spacing w:line="360" w:lineRule="auto"/>
+        <w:rPr>
+          <w:rFonts w:ascii="Bahnschrift Light" w:hAnsi="Bahnschrift Light"/>
+          <w:sz w:val="24"/>
+        </w:rPr>
+      </w:pPr>
+      <w:r>
+        <w:rPr>
+          <w:rFonts w:ascii="Bahnschrift Light" w:hAnsi="Bahnschrift Light"/>
+          <w:noProof/>
+          <w:sz w:val="24"/>
+          <w:lang w:eastAsia="pt-BR"/>
+        </w:rPr>
+        <w:drawing>
+          <wp:anchor distT="0" distB="0" distL="114300" distR="114300" simplePos="0" relativeHeight="251664384" behindDoc="0" locked="0" layoutInCell="1" allowOverlap="1" wp14:anchorId="4C383E9C" wp14:editId="24C6C203">
+            <wp:simplePos x="0" y="0"/>
+            <wp:positionH relativeFrom="margin">
+              <wp:align>center</wp:align>
+            </wp:positionH>
+            <wp:positionV relativeFrom="paragraph">
+              <wp:posOffset>326694</wp:posOffset>
+            </wp:positionV>
+            <wp:extent cx="6120000" cy="2740889"/>
+            <wp:effectExtent l="19050" t="19050" r="14605" b="21590"/>
+            <wp:wrapTopAndBottom/>
+            <wp:docPr id="12" name="Imagem 12"/>
+            <wp:cNvGraphicFramePr>
+              <a:graphicFrameLocks xmlns:a="http://schemas.openxmlformats.org/drawingml/2006/main" noChangeAspect="1"/>
+            </wp:cNvGraphicFramePr>
+            <a:graphic xmlns:a="http://schemas.openxmlformats.org/drawingml/2006/main">
+              <a:graphicData uri="http://schemas.openxmlformats.org/drawingml/2006/picture">
+                <pic:pic xmlns:pic="http://schemas.openxmlformats.org/drawingml/2006/picture">
+                  <pic:nvPicPr>
+                    <pic:cNvPr id="12" name="login user.JPG"/>
+                    <pic:cNvPicPr/>
+                  </pic:nvPicPr>
+                  <pic:blipFill>
+                    <a:blip r:embed="rId20" cstate="print">
+                      <a:extLst>
+                        <a:ext uri="{28A0092B-C50C-407E-A947-70E740481C1C}">
+                          <a14:useLocalDpi xmlns:a14="http://schemas.microsoft.com/office/drawing/2010/main" val="0"/>
+                        </a:ext>
+                      </a:extLst>
+                    </a:blip>
+                    <a:stretch>
+                      <a:fillRect/>
+                    </a:stretch>
+                  </pic:blipFill>
+                  <pic:spPr>
+                    <a:xfrm>
+                      <a:off x="0" y="0"/>
+                      <a:ext cx="6120000" cy="2740889"/>
+                    </a:xfrm>
+                    <a:prstGeom prst="rect">
+                      <a:avLst/>
+                    </a:prstGeom>
+                    <a:ln>
+                      <a:solidFill>
+                        <a:schemeClr val="tx1"/>
+                      </a:solidFill>
+                    </a:ln>
+                  </pic:spPr>
+                </pic:pic>
+              </a:graphicData>
+            </a:graphic>
+            <wp14:sizeRelH relativeFrom="margin">
+              <wp14:pctWidth>0</wp14:pctWidth>
+            </wp14:sizeRelH>
+            <wp14:sizeRelV relativeFrom="margin">
+              <wp14:pctHeight>0</wp14:pctHeight>
+            </wp14:sizeRelV>
+          </wp:anchor>
+        </w:drawing>
+      </w:r>
+    </w:p>
+    <w:p>
+      <w:pPr>
+        <w:spacing w:line="360" w:lineRule="auto"/>
+        <w:rPr>
+          <w:rFonts w:ascii="Bahnschrift Light" w:hAnsi="Bahnschrift Light"/>
+          <w:sz w:val="24"/>
+        </w:rPr>
+      </w:pPr>
+    </w:p>
+    <w:p>
+      <w:pPr>
+        <w:spacing w:line="360" w:lineRule="auto"/>
+        <w:rPr>
+          <w:rFonts w:ascii="Bahnschrift Light" w:hAnsi="Bahnschrift Light"/>
+          <w:sz w:val="24"/>
+        </w:rPr>
+      </w:pPr>
+      <w:r>
+        <w:rPr>
+          <w:rFonts w:ascii="Bahnschrift Light" w:hAnsi="Bahnschrift Light"/>
+          <w:noProof/>
+          <w:sz w:val="24"/>
+          <w:lang w:eastAsia="pt-BR"/>
+        </w:rPr>
+        <w:drawing>
+          <wp:anchor distT="0" distB="0" distL="114300" distR="114300" simplePos="0" relativeHeight="251662336" behindDoc="0" locked="0" layoutInCell="1" allowOverlap="1" wp14:anchorId="70A24483" wp14:editId="1C2B3A98">
+            <wp:simplePos x="0" y="0"/>
+            <wp:positionH relativeFrom="margin">
+              <wp:align>center</wp:align>
+            </wp:positionH>
+            <wp:positionV relativeFrom="paragraph">
+              <wp:posOffset>535747</wp:posOffset>
+            </wp:positionV>
+            <wp:extent cx="6120000" cy="2844821"/>
+            <wp:effectExtent l="19050" t="19050" r="14605" b="12700"/>
+            <wp:wrapTopAndBottom/>
+            <wp:docPr id="10" name="Imagem 10"/>
+            <wp:cNvGraphicFramePr>
+              <a:graphicFrameLocks xmlns:a="http://schemas.openxmlformats.org/drawingml/2006/main" noChangeAspect="1"/>
+            </wp:cNvGraphicFramePr>
+            <a:graphic xmlns:a="http://schemas.openxmlformats.org/drawingml/2006/main">
+              <a:graphicData uri="http://schemas.openxmlformats.org/drawingml/2006/picture">
+                <pic:pic xmlns:pic="http://schemas.openxmlformats.org/drawingml/2006/picture">
+                  <pic:nvPicPr>
+                    <pic:cNvPr id="10" name="Cadastro user.JPG"/>
+                    <pic:cNvPicPr/>
+                  </pic:nvPicPr>
+                  <pic:blipFill>
+                    <a:blip r:embed="rId21" cstate="print">
+                      <a:extLst>
+                        <a:ext uri="{28A0092B-C50C-407E-A947-70E740481C1C}">
+                          <a14:useLocalDpi xmlns:a14="http://schemas.microsoft.com/office/drawing/2010/main" val="0"/>
+                        </a:ext>
+                      </a:extLst>
+                    </a:blip>
+                    <a:stretch>
+                      <a:fillRect/>
+                    </a:stretch>
+                  </pic:blipFill>
+                  <pic:spPr>
+                    <a:xfrm>
+                      <a:off x="0" y="0"/>
+                      <a:ext cx="6120000" cy="2844821"/>
+                    </a:xfrm>
+                    <a:prstGeom prst="rect">
+                      <a:avLst/>
+                    </a:prstGeom>
+                    <a:ln>
+                      <a:solidFill>
+                        <a:schemeClr val="tx1"/>
+                      </a:solidFill>
+                    </a:ln>
+                  </pic:spPr>
+                </pic:pic>
+              </a:graphicData>
+            </a:graphic>
+            <wp14:sizeRelH relativeFrom="margin">
+              <wp14:pctWidth>0</wp14:pctWidth>
+            </wp14:sizeRelH>
+            <wp14:sizeRelV relativeFrom="margin">
+              <wp14:pctHeight>0</wp14:pctHeight>
+            </wp14:sizeRelV>
+          </wp:anchor>
+        </w:drawing>
+      </w:r>
+      <w:r>
+        <w:rPr>
+          <w:rFonts w:ascii="Bahnschrift Light" w:hAnsi="Bahnschrift Light"/>
+          <w:sz w:val="24"/>
+        </w:rPr>
+        <w:t>Página de cadastro de usuário.</w:t>
+      </w:r>
+    </w:p>
+    <w:p>
+      <w:pPr>
+        <w:spacing w:line="360" w:lineRule="auto"/>
+        <w:rPr>
+          <w:rFonts w:ascii="Bahnschrift Light" w:hAnsi="Bahnschrift Light"/>
+          <w:sz w:val="24"/>
+        </w:rPr>
+      </w:pPr>
+    </w:p>
+    <w:p>
+      <w:pPr>
+        <w:spacing w:line="360" w:lineRule="auto"/>
+        <w:rPr>
+          <w:rFonts w:ascii="Bahnschrift Light" w:hAnsi="Bahnschrift Light"/>
+          <w:sz w:val="24"/>
+        </w:rPr>
+      </w:pPr>
+    </w:p>
+    <w:p>
+      <w:pPr>
+        <w:spacing w:line="360" w:lineRule="auto"/>
+        <w:rPr>
+          <w:rFonts w:ascii="Bahnschrift Light" w:hAnsi="Bahnschrift Light"/>
+          <w:sz w:val="24"/>
+        </w:rPr>
+      </w:pPr>
+      <w:r>
+        <w:rPr>
+          <w:rFonts w:ascii="Bahnschrift Light" w:hAnsi="Bahnschrift Light"/>
+          <w:sz w:val="24"/>
+        </w:rPr>
+        <w:t>Página de listagem de todos os desejos.</w:t>
+      </w:r>
+    </w:p>
+    <w:p>
+      <w:pPr>
+        <w:spacing w:line="360" w:lineRule="auto"/>
+        <w:rPr>
+          <w:rFonts w:ascii="Bahnschrift Light" w:hAnsi="Bahnschrift Light"/>
+          <w:sz w:val="24"/>
+        </w:rPr>
+      </w:pPr>
+      <w:r>
+        <w:rPr>
+          <w:rFonts w:ascii="Bahnschrift Light" w:hAnsi="Bahnschrift Light"/>
+          <w:noProof/>
+          <w:sz w:val="24"/>
+          <w:lang w:eastAsia="pt-BR"/>
+        </w:rPr>
+        <w:drawing>
+          <wp:anchor distT="0" distB="0" distL="114300" distR="114300" simplePos="0" relativeHeight="251665408" behindDoc="0" locked="0" layoutInCell="1" allowOverlap="1" wp14:anchorId="3B2C703B" wp14:editId="32DA67DE">
+            <wp:simplePos x="0" y="0"/>
+            <wp:positionH relativeFrom="margin">
+              <wp:align>center</wp:align>
+            </wp:positionH>
+            <wp:positionV relativeFrom="paragraph">
+              <wp:posOffset>215900</wp:posOffset>
+            </wp:positionV>
+            <wp:extent cx="6119495" cy="2701290"/>
+            <wp:effectExtent l="19050" t="19050" r="14605" b="22860"/>
+            <wp:wrapTopAndBottom/>
+            <wp:docPr id="14" name="Imagem 14"/>
+            <wp:cNvGraphicFramePr>
+              <a:graphicFrameLocks xmlns:a="http://schemas.openxmlformats.org/drawingml/2006/main" noChangeAspect="1"/>
+            </wp:cNvGraphicFramePr>
+            <a:graphic xmlns:a="http://schemas.openxmlformats.org/drawingml/2006/main">
+              <a:graphicData uri="http://schemas.openxmlformats.org/drawingml/2006/picture">
+                <pic:pic xmlns:pic="http://schemas.openxmlformats.org/drawingml/2006/picture">
+                  <pic:nvPicPr>
+                    <pic:cNvPr id="14" name="todos os desejos.JPG"/>
+                    <pic:cNvPicPr/>
+                  </pic:nvPicPr>
+                  <pic:blipFill>
+                    <a:blip r:embed="rId22">
+                      <a:extLst>
+                        <a:ext uri="{28A0092B-C50C-407E-A947-70E740481C1C}">
+                          <a14:useLocalDpi xmlns:a14="http://schemas.microsoft.com/office/drawing/2010/main" val="0"/>
+                        </a:ext>
+                      </a:extLst>
+                    </a:blip>
+                    <a:stretch>
+                      <a:fillRect/>
+                    </a:stretch>
+                  </pic:blipFill>
+                  <pic:spPr>
+                    <a:xfrm>
+                      <a:off x="0" y="0"/>
+                      <a:ext cx="6119495" cy="2701290"/>
+                    </a:xfrm>
+                    <a:prstGeom prst="rect">
+                      <a:avLst/>
+                    </a:prstGeom>
+                    <a:ln>
+                      <a:solidFill>
+                        <a:schemeClr val="tx1"/>
+                      </a:solidFill>
+                    </a:ln>
+                  </pic:spPr>
+                </pic:pic>
+              </a:graphicData>
+            </a:graphic>
+          </wp:anchor>
+        </w:drawing>
+      </w:r>
+    </w:p>
+    <w:p>
+      <w:pPr>
+        <w:spacing w:line="360" w:lineRule="auto"/>
+        <w:rPr>
+          <w:rFonts w:ascii="Bahnschrift Light" w:hAnsi="Bahnschrift Light"/>
+          <w:sz w:val="24"/>
+        </w:rPr>
+      </w:pPr>
+    </w:p>
+    <w:p>
+      <w:pPr>
+        <w:spacing w:line="360" w:lineRule="auto"/>
+        <w:rPr>
+          <w:rFonts w:ascii="Bahnschrift Light" w:hAnsi="Bahnschrift Light"/>
+          <w:sz w:val="24"/>
+        </w:rPr>
+      </w:pPr>
+    </w:p>
+    <w:p>
+      <w:pPr>
+        <w:spacing w:line="360" w:lineRule="auto"/>
+        <w:rPr>
+          <w:rFonts w:ascii="Bahnschrift Light" w:hAnsi="Bahnschrift Light"/>
+          <w:sz w:val="24"/>
+        </w:rPr>
+      </w:pPr>
+    </w:p>
+    <w:p>
+      <w:pPr>
+        <w:spacing w:line="360" w:lineRule="auto"/>
+        <w:rPr>
+          <w:rFonts w:ascii="Bahnschrift Light" w:hAnsi="Bahnschrift Light"/>
+          <w:sz w:val="24"/>
+        </w:rPr>
+      </w:pPr>
+      <w:r>
+        <w:rPr>
+          <w:rFonts w:ascii="Bahnschrift Light" w:hAnsi="Bahnschrift Light"/>
+          <w:sz w:val="24"/>
         </w:rPr>
         <w:lastRenderedPageBreak/>
-        <w:t>Front-End</w:t>
-      </w:r>
-      <w:bookmarkEnd w:id="6"/>
-    </w:p>
-    <w:p>
-      <w:pPr>
-        <w:rPr>
-          <w:rFonts w:ascii="Bahnschrift Light" w:hAnsi="Bahnschrift Light"/>
-          <w:sz w:val="24"/>
-        </w:rPr>
-      </w:pPr>
-      <w:r>
-        <w:rPr>
-          <w:rFonts w:ascii="Bahnschrift Light" w:hAnsi="Bahnschrift Light"/>
-          <w:sz w:val="24"/>
-        </w:rPr>
-        <w:t>Coloque aqui um Print das páginas.</w:t>
+        <w:t>Página de listagem dos desejos do usuário.</w:t>
+      </w:r>
+    </w:p>
+    <w:p>
+      <w:pPr>
+        <w:spacing w:line="360" w:lineRule="auto"/>
+        <w:rPr>
+          <w:rFonts w:ascii="Bahnschrift Light" w:hAnsi="Bahnschrift Light"/>
+          <w:sz w:val="24"/>
+        </w:rPr>
+      </w:pPr>
+      <w:r>
+        <w:rPr>
+          <w:rFonts w:ascii="Bahnschrift Light" w:hAnsi="Bahnschrift Light"/>
+          <w:noProof/>
+          <w:sz w:val="24"/>
+          <w:lang w:eastAsia="pt-BR"/>
+        </w:rPr>
+        <w:drawing>
+          <wp:anchor distT="0" distB="0" distL="114300" distR="114300" simplePos="0" relativeHeight="251666432" behindDoc="0" locked="0" layoutInCell="1" allowOverlap="1">
+            <wp:simplePos x="0" y="0"/>
+            <wp:positionH relativeFrom="margin">
+              <wp:align>center</wp:align>
+            </wp:positionH>
+            <wp:positionV relativeFrom="paragraph">
+              <wp:posOffset>279455</wp:posOffset>
+            </wp:positionV>
+            <wp:extent cx="6120000" cy="2637559"/>
+            <wp:effectExtent l="19050" t="19050" r="14605" b="10795"/>
+            <wp:wrapTopAndBottom/>
+            <wp:docPr id="15" name="Imagem 15"/>
+            <wp:cNvGraphicFramePr>
+              <a:graphicFrameLocks xmlns:a="http://schemas.openxmlformats.org/drawingml/2006/main" noChangeAspect="1"/>
+            </wp:cNvGraphicFramePr>
+            <a:graphic xmlns:a="http://schemas.openxmlformats.org/drawingml/2006/main">
+              <a:graphicData uri="http://schemas.openxmlformats.org/drawingml/2006/picture">
+                <pic:pic xmlns:pic="http://schemas.openxmlformats.org/drawingml/2006/picture">
+                  <pic:nvPicPr>
+                    <pic:cNvPr id="15" name="listar meus desejos.JPG"/>
+                    <pic:cNvPicPr/>
+                  </pic:nvPicPr>
+                  <pic:blipFill>
+                    <a:blip r:embed="rId23">
+                      <a:extLst>
+                        <a:ext uri="{28A0092B-C50C-407E-A947-70E740481C1C}">
+                          <a14:useLocalDpi xmlns:a14="http://schemas.microsoft.com/office/drawing/2010/main" val="0"/>
+                        </a:ext>
+                      </a:extLst>
+                    </a:blip>
+                    <a:stretch>
+                      <a:fillRect/>
+                    </a:stretch>
+                  </pic:blipFill>
+                  <pic:spPr>
+                    <a:xfrm>
+                      <a:off x="0" y="0"/>
+                      <a:ext cx="6120000" cy="2637559"/>
+                    </a:xfrm>
+                    <a:prstGeom prst="rect">
+                      <a:avLst/>
+                    </a:prstGeom>
+                    <a:ln>
+                      <a:solidFill>
+                        <a:schemeClr val="tx1"/>
+                      </a:solidFill>
+                    </a:ln>
+                  </pic:spPr>
+                </pic:pic>
+              </a:graphicData>
+            </a:graphic>
+          </wp:anchor>
+        </w:drawing>
       </w:r>
     </w:p>
     <w:sectPr>
-      <w:footerReference w:type="default" r:id="rId14"/>
       <w:pgSz w:w="11906" w:h="16838"/>
       <w:pgMar w:top="1417" w:right="1701" w:bottom="1417" w:left="1701" w:header="708" w:footer="708" w:gutter="0"/>
       <w:cols w:space="708"/>
@@ -1582,101 +2774,6 @@
     </w:sectPr>
   </w:body>
 </w:document>
-</file>
-
-<file path=word/endnotes.xml><?xml version="1.0" encoding="utf-8"?>
-<w:endnotes xmlns:wpc="http://schemas.microsoft.com/office/word/2010/wordprocessingCanvas" xmlns:cx="http://schemas.microsoft.com/office/drawing/2014/chartex" xmlns:mc="http://schemas.openxmlformats.org/markup-compatibility/2006" xmlns:o="urn:schemas-microsoft-com:office:office" xmlns:r="http://schemas.openxmlformats.org/officeDocument/2006/relationships" xmlns:m="http://schemas.openxmlformats.org/officeDocument/2006/math" xmlns:v="urn:schemas-microsoft-com:vml" xmlns:wp14="http://schemas.microsoft.com/office/word/2010/wordprocessingDrawing" xmlns:wp="http://schemas.openxmlformats.org/drawingml/2006/wordprocessingDrawing" xmlns:w10="urn:schemas-microsoft-com:office:word" xmlns:w="http://schemas.openxmlformats.org/wordprocessingml/2006/main" xmlns:w14="http://schemas.microsoft.com/office/word/2010/wordml" xmlns:w15="http://schemas.microsoft.com/office/word/2012/wordml" xmlns:w16se="http://schemas.microsoft.com/office/word/2015/wordml/symex" xmlns:wpg="http://schemas.microsoft.com/office/word/2010/wordprocessingGroup" xmlns:wpi="http://schemas.microsoft.com/office/word/2010/wordprocessingInk" xmlns:wne="http://schemas.microsoft.com/office/word/2006/wordml" xmlns:wps="http://schemas.microsoft.com/office/word/2010/wordprocessingShape" mc:Ignorable="w14 w15 w16se wp14">
-  <w:endnote w:type="separator" w:id="-1">
-    <w:p>
-      <w:pPr>
-        <w:spacing w:after="0" w:line="240" w:lineRule="auto"/>
-      </w:pPr>
-      <w:r>
-        <w:separator/>
-      </w:r>
-    </w:p>
-  </w:endnote>
-  <w:endnote w:type="continuationSeparator" w:id="0">
-    <w:p>
-      <w:pPr>
-        <w:spacing w:after="0" w:line="240" w:lineRule="auto"/>
-      </w:pPr>
-      <w:r>
-        <w:continuationSeparator/>
-      </w:r>
-    </w:p>
-  </w:endnote>
-</w:endnotes>
-</file>
-
-<file path=word/footer1.xml><?xml version="1.0" encoding="utf-8"?>
-<w:ftr xmlns:wpc="http://schemas.microsoft.com/office/word/2010/wordprocessingCanvas" xmlns:cx="http://schemas.microsoft.com/office/drawing/2014/chartex" xmlns:mc="http://schemas.openxmlformats.org/markup-compatibility/2006" xmlns:o="urn:schemas-microsoft-com:office:office" xmlns:r="http://schemas.openxmlformats.org/officeDocument/2006/relationships" xmlns:m="http://schemas.openxmlformats.org/officeDocument/2006/math" xmlns:v="urn:schemas-microsoft-com:vml" xmlns:wp14="http://schemas.microsoft.com/office/word/2010/wordprocessingDrawing" xmlns:wp="http://schemas.openxmlformats.org/drawingml/2006/wordprocessingDrawing" xmlns:w10="urn:schemas-microsoft-com:office:word" xmlns:w="http://schemas.openxmlformats.org/wordprocessingml/2006/main" xmlns:w14="http://schemas.microsoft.com/office/word/2010/wordml" xmlns:w15="http://schemas.microsoft.com/office/word/2012/wordml" xmlns:w16se="http://schemas.microsoft.com/office/word/2015/wordml/symex" xmlns:wpg="http://schemas.microsoft.com/office/word/2010/wordprocessingGroup" xmlns:wpi="http://schemas.microsoft.com/office/word/2010/wordprocessingInk" xmlns:wne="http://schemas.microsoft.com/office/word/2006/wordml" xmlns:wps="http://schemas.microsoft.com/office/word/2010/wordprocessingShape" mc:Ignorable="w14 w15 w16se wp14">
-  <w:sdt>
-    <w:sdtPr>
-      <w:id w:val="-1669014013"/>
-      <w:docPartObj>
-        <w:docPartGallery w:val="Page Numbers (Bottom of Page)"/>
-        <w:docPartUnique/>
-      </w:docPartObj>
-    </w:sdtPr>
-    <w:sdtContent>
-      <w:p>
-        <w:pPr>
-          <w:pStyle w:val="Rodap"/>
-          <w:jc w:val="right"/>
-        </w:pPr>
-        <w:r>
-          <w:fldChar w:fldCharType="begin"/>
-        </w:r>
-        <w:r>
-          <w:instrText>PAGE   \* MERGEFORMAT</w:instrText>
-        </w:r>
-        <w:r>
-          <w:fldChar w:fldCharType="separate"/>
-        </w:r>
-        <w:r>
-          <w:rPr>
-            <w:noProof/>
-          </w:rPr>
-          <w:t>2</w:t>
-        </w:r>
-        <w:r>
-          <w:fldChar w:fldCharType="end"/>
-        </w:r>
-      </w:p>
-    </w:sdtContent>
-  </w:sdt>
-  <w:p>
-    <w:pPr>
-      <w:pStyle w:val="Rodap"/>
-    </w:pPr>
-  </w:p>
-</w:ftr>
-</file>
-
-<file path=word/footnotes.xml><?xml version="1.0" encoding="utf-8"?>
-<w:footnotes xmlns:wpc="http://schemas.microsoft.com/office/word/2010/wordprocessingCanvas" xmlns:cx="http://schemas.microsoft.com/office/drawing/2014/chartex" xmlns:mc="http://schemas.openxmlformats.org/markup-compatibility/2006" xmlns:o="urn:schemas-microsoft-com:office:office" xmlns:r="http://schemas.openxmlformats.org/officeDocument/2006/relationships" xmlns:m="http://schemas.openxmlformats.org/officeDocument/2006/math" xmlns:v="urn:schemas-microsoft-com:vml" xmlns:wp14="http://schemas.microsoft.com/office/word/2010/wordprocessingDrawing" xmlns:wp="http://schemas.openxmlformats.org/drawingml/2006/wordprocessingDrawing" xmlns:w10="urn:schemas-microsoft-com:office:word" xmlns:w="http://schemas.openxmlformats.org/wordprocessingml/2006/main" xmlns:w14="http://schemas.microsoft.com/office/word/2010/wordml" xmlns:w15="http://schemas.microsoft.com/office/word/2012/wordml" xmlns:w16se="http://schemas.microsoft.com/office/word/2015/wordml/symex" xmlns:wpg="http://schemas.microsoft.com/office/word/2010/wordprocessingGroup" xmlns:wpi="http://schemas.microsoft.com/office/word/2010/wordprocessingInk" xmlns:wne="http://schemas.microsoft.com/office/word/2006/wordml" xmlns:wps="http://schemas.microsoft.com/office/word/2010/wordprocessingShape" mc:Ignorable="w14 w15 w16se wp14">
-  <w:footnote w:type="separator" w:id="-1">
-    <w:p>
-      <w:pPr>
-        <w:spacing w:after="0" w:line="240" w:lineRule="auto"/>
-      </w:pPr>
-      <w:r>
-        <w:separator/>
-      </w:r>
-    </w:p>
-  </w:footnote>
-  <w:footnote w:type="continuationSeparator" w:id="0">
-    <w:p>
-      <w:pPr>
-        <w:spacing w:after="0" w:line="240" w:lineRule="auto"/>
-      </w:pPr>
-      <w:r>
-        <w:continuationSeparator/>
-      </w:r>
-    </w:p>
-  </w:footnote>
-</w:footnotes>
 </file>
 
 <file path=word/numbering.xml><?xml version="1.0" encoding="utf-8"?>
@@ -1794,8 +2891,240 @@
       </w:rPr>
     </w:lvl>
   </w:abstractNum>
+  <w:abstractNum w:abstractNumId="1" w15:restartNumberingAfterBreak="0">
+    <w:nsid w:val="746776F2"/>
+    <w:multiLevelType w:val="hybridMultilevel"/>
+    <w:tmpl w:val="E2D6B8FE"/>
+    <w:lvl w:ilvl="0" w:tplc="04160001">
+      <w:start w:val="1"/>
+      <w:numFmt w:val="bullet"/>
+      <w:lvlText w:val=""/>
+      <w:lvlJc w:val="left"/>
+      <w:pPr>
+        <w:ind w:left="720" w:hanging="360"/>
+      </w:pPr>
+      <w:rPr>
+        <w:rFonts w:ascii="Symbol" w:hAnsi="Symbol" w:hint="default"/>
+      </w:rPr>
+    </w:lvl>
+    <w:lvl w:ilvl="1" w:tplc="04160003" w:tentative="1">
+      <w:start w:val="1"/>
+      <w:numFmt w:val="bullet"/>
+      <w:lvlText w:val="o"/>
+      <w:lvlJc w:val="left"/>
+      <w:pPr>
+        <w:ind w:left="1440" w:hanging="360"/>
+      </w:pPr>
+      <w:rPr>
+        <w:rFonts w:ascii="Courier New" w:hAnsi="Courier New" w:cs="Courier New" w:hint="default"/>
+      </w:rPr>
+    </w:lvl>
+    <w:lvl w:ilvl="2" w:tplc="04160005" w:tentative="1">
+      <w:start w:val="1"/>
+      <w:numFmt w:val="bullet"/>
+      <w:lvlText w:val=""/>
+      <w:lvlJc w:val="left"/>
+      <w:pPr>
+        <w:ind w:left="2160" w:hanging="360"/>
+      </w:pPr>
+      <w:rPr>
+        <w:rFonts w:ascii="Wingdings" w:hAnsi="Wingdings" w:hint="default"/>
+      </w:rPr>
+    </w:lvl>
+    <w:lvl w:ilvl="3" w:tplc="04160001" w:tentative="1">
+      <w:start w:val="1"/>
+      <w:numFmt w:val="bullet"/>
+      <w:lvlText w:val=""/>
+      <w:lvlJc w:val="left"/>
+      <w:pPr>
+        <w:ind w:left="2880" w:hanging="360"/>
+      </w:pPr>
+      <w:rPr>
+        <w:rFonts w:ascii="Symbol" w:hAnsi="Symbol" w:hint="default"/>
+      </w:rPr>
+    </w:lvl>
+    <w:lvl w:ilvl="4" w:tplc="04160003" w:tentative="1">
+      <w:start w:val="1"/>
+      <w:numFmt w:val="bullet"/>
+      <w:lvlText w:val="o"/>
+      <w:lvlJc w:val="left"/>
+      <w:pPr>
+        <w:ind w:left="3600" w:hanging="360"/>
+      </w:pPr>
+      <w:rPr>
+        <w:rFonts w:ascii="Courier New" w:hAnsi="Courier New" w:cs="Courier New" w:hint="default"/>
+      </w:rPr>
+    </w:lvl>
+    <w:lvl w:ilvl="5" w:tplc="04160005" w:tentative="1">
+      <w:start w:val="1"/>
+      <w:numFmt w:val="bullet"/>
+      <w:lvlText w:val=""/>
+      <w:lvlJc w:val="left"/>
+      <w:pPr>
+        <w:ind w:left="4320" w:hanging="360"/>
+      </w:pPr>
+      <w:rPr>
+        <w:rFonts w:ascii="Wingdings" w:hAnsi="Wingdings" w:hint="default"/>
+      </w:rPr>
+    </w:lvl>
+    <w:lvl w:ilvl="6" w:tplc="04160001" w:tentative="1">
+      <w:start w:val="1"/>
+      <w:numFmt w:val="bullet"/>
+      <w:lvlText w:val=""/>
+      <w:lvlJc w:val="left"/>
+      <w:pPr>
+        <w:ind w:left="5040" w:hanging="360"/>
+      </w:pPr>
+      <w:rPr>
+        <w:rFonts w:ascii="Symbol" w:hAnsi="Symbol" w:hint="default"/>
+      </w:rPr>
+    </w:lvl>
+    <w:lvl w:ilvl="7" w:tplc="04160003" w:tentative="1">
+      <w:start w:val="1"/>
+      <w:numFmt w:val="bullet"/>
+      <w:lvlText w:val="o"/>
+      <w:lvlJc w:val="left"/>
+      <w:pPr>
+        <w:ind w:left="5760" w:hanging="360"/>
+      </w:pPr>
+      <w:rPr>
+        <w:rFonts w:ascii="Courier New" w:hAnsi="Courier New" w:cs="Courier New" w:hint="default"/>
+      </w:rPr>
+    </w:lvl>
+    <w:lvl w:ilvl="8" w:tplc="04160005" w:tentative="1">
+      <w:start w:val="1"/>
+      <w:numFmt w:val="bullet"/>
+      <w:lvlText w:val=""/>
+      <w:lvlJc w:val="left"/>
+      <w:pPr>
+        <w:ind w:left="6480" w:hanging="360"/>
+      </w:pPr>
+      <w:rPr>
+        <w:rFonts w:ascii="Wingdings" w:hAnsi="Wingdings" w:hint="default"/>
+      </w:rPr>
+    </w:lvl>
+  </w:abstractNum>
+  <w:abstractNum w:abstractNumId="2" w15:restartNumberingAfterBreak="0">
+    <w:nsid w:val="7AF02960"/>
+    <w:multiLevelType w:val="hybridMultilevel"/>
+    <w:tmpl w:val="F9B2CF1C"/>
+    <w:lvl w:ilvl="0" w:tplc="04160001">
+      <w:start w:val="1"/>
+      <w:numFmt w:val="bullet"/>
+      <w:lvlText w:val=""/>
+      <w:lvlJc w:val="left"/>
+      <w:pPr>
+        <w:ind w:left="720" w:hanging="360"/>
+      </w:pPr>
+      <w:rPr>
+        <w:rFonts w:ascii="Symbol" w:hAnsi="Symbol" w:hint="default"/>
+      </w:rPr>
+    </w:lvl>
+    <w:lvl w:ilvl="1" w:tplc="04160003" w:tentative="1">
+      <w:start w:val="1"/>
+      <w:numFmt w:val="bullet"/>
+      <w:lvlText w:val="o"/>
+      <w:lvlJc w:val="left"/>
+      <w:pPr>
+        <w:ind w:left="1440" w:hanging="360"/>
+      </w:pPr>
+      <w:rPr>
+        <w:rFonts w:ascii="Courier New" w:hAnsi="Courier New" w:cs="Courier New" w:hint="default"/>
+      </w:rPr>
+    </w:lvl>
+    <w:lvl w:ilvl="2" w:tplc="04160005" w:tentative="1">
+      <w:start w:val="1"/>
+      <w:numFmt w:val="bullet"/>
+      <w:lvlText w:val=""/>
+      <w:lvlJc w:val="left"/>
+      <w:pPr>
+        <w:ind w:left="2160" w:hanging="360"/>
+      </w:pPr>
+      <w:rPr>
+        <w:rFonts w:ascii="Wingdings" w:hAnsi="Wingdings" w:hint="default"/>
+      </w:rPr>
+    </w:lvl>
+    <w:lvl w:ilvl="3" w:tplc="04160001" w:tentative="1">
+      <w:start w:val="1"/>
+      <w:numFmt w:val="bullet"/>
+      <w:lvlText w:val=""/>
+      <w:lvlJc w:val="left"/>
+      <w:pPr>
+        <w:ind w:left="2880" w:hanging="360"/>
+      </w:pPr>
+      <w:rPr>
+        <w:rFonts w:ascii="Symbol" w:hAnsi="Symbol" w:hint="default"/>
+      </w:rPr>
+    </w:lvl>
+    <w:lvl w:ilvl="4" w:tplc="04160003" w:tentative="1">
+      <w:start w:val="1"/>
+      <w:numFmt w:val="bullet"/>
+      <w:lvlText w:val="o"/>
+      <w:lvlJc w:val="left"/>
+      <w:pPr>
+        <w:ind w:left="3600" w:hanging="360"/>
+      </w:pPr>
+      <w:rPr>
+        <w:rFonts w:ascii="Courier New" w:hAnsi="Courier New" w:cs="Courier New" w:hint="default"/>
+      </w:rPr>
+    </w:lvl>
+    <w:lvl w:ilvl="5" w:tplc="04160005" w:tentative="1">
+      <w:start w:val="1"/>
+      <w:numFmt w:val="bullet"/>
+      <w:lvlText w:val=""/>
+      <w:lvlJc w:val="left"/>
+      <w:pPr>
+        <w:ind w:left="4320" w:hanging="360"/>
+      </w:pPr>
+      <w:rPr>
+        <w:rFonts w:ascii="Wingdings" w:hAnsi="Wingdings" w:hint="default"/>
+      </w:rPr>
+    </w:lvl>
+    <w:lvl w:ilvl="6" w:tplc="04160001" w:tentative="1">
+      <w:start w:val="1"/>
+      <w:numFmt w:val="bullet"/>
+      <w:lvlText w:val=""/>
+      <w:lvlJc w:val="left"/>
+      <w:pPr>
+        <w:ind w:left="5040" w:hanging="360"/>
+      </w:pPr>
+      <w:rPr>
+        <w:rFonts w:ascii="Symbol" w:hAnsi="Symbol" w:hint="default"/>
+      </w:rPr>
+    </w:lvl>
+    <w:lvl w:ilvl="7" w:tplc="04160003" w:tentative="1">
+      <w:start w:val="1"/>
+      <w:numFmt w:val="bullet"/>
+      <w:lvlText w:val="o"/>
+      <w:lvlJc w:val="left"/>
+      <w:pPr>
+        <w:ind w:left="5760" w:hanging="360"/>
+      </w:pPr>
+      <w:rPr>
+        <w:rFonts w:ascii="Courier New" w:hAnsi="Courier New" w:cs="Courier New" w:hint="default"/>
+      </w:rPr>
+    </w:lvl>
+    <w:lvl w:ilvl="8" w:tplc="04160005" w:tentative="1">
+      <w:start w:val="1"/>
+      <w:numFmt w:val="bullet"/>
+      <w:lvlText w:val=""/>
+      <w:lvlJc w:val="left"/>
+      <w:pPr>
+        <w:ind w:left="6480" w:hanging="360"/>
+      </w:pPr>
+      <w:rPr>
+        <w:rFonts w:ascii="Wingdings" w:hAnsi="Wingdings" w:hint="default"/>
+      </w:rPr>
+    </w:lvl>
+  </w:abstractNum>
   <w:num w:numId="1">
     <w:abstractNumId w:val="0"/>
+  </w:num>
+  <w:num w:numId="2">
+    <w:abstractNumId w:val="1"/>
+  </w:num>
+  <w:num w:numId="3">
+    <w:abstractNumId w:val="2"/>
   </w:num>
 </w:numbering>
 </file>
@@ -2375,50 +3704,6 @@
       <w:lang w:eastAsia="pt-BR"/>
     </w:rPr>
   </w:style>
-  <w:style w:type="paragraph" w:styleId="Cabealho">
-    <w:name w:val="header"/>
-    <w:basedOn w:val="Normal"/>
-    <w:link w:val="CabealhoChar"/>
-    <w:uiPriority w:val="99"/>
-    <w:unhideWhenUsed/>
-    <w:rsid w:val="00A3240B"/>
-    <w:pPr>
-      <w:tabs>
-        <w:tab w:val="center" w:pos="4252"/>
-        <w:tab w:val="right" w:pos="8504"/>
-      </w:tabs>
-      <w:spacing w:after="0" w:line="240" w:lineRule="auto"/>
-    </w:pPr>
-  </w:style>
-  <w:style w:type="character" w:customStyle="1" w:styleId="CabealhoChar">
-    <w:name w:val="Cabeçalho Char"/>
-    <w:basedOn w:val="Fontepargpadro"/>
-    <w:link w:val="Cabealho"/>
-    <w:uiPriority w:val="99"/>
-    <w:rsid w:val="00A3240B"/>
-  </w:style>
-  <w:style w:type="paragraph" w:styleId="Rodap">
-    <w:name w:val="footer"/>
-    <w:basedOn w:val="Normal"/>
-    <w:link w:val="RodapChar"/>
-    <w:uiPriority w:val="99"/>
-    <w:unhideWhenUsed/>
-    <w:rsid w:val="00A3240B"/>
-    <w:pPr>
-      <w:tabs>
-        <w:tab w:val="center" w:pos="4252"/>
-        <w:tab w:val="right" w:pos="8504"/>
-      </w:tabs>
-      <w:spacing w:after="0" w:line="240" w:lineRule="auto"/>
-    </w:pPr>
-  </w:style>
-  <w:style w:type="character" w:customStyle="1" w:styleId="RodapChar">
-    <w:name w:val="Rodapé Char"/>
-    <w:basedOn w:val="Fontepargpadro"/>
-    <w:link w:val="Rodap"/>
-    <w:uiPriority w:val="99"/>
-    <w:rsid w:val="00A3240B"/>
-  </w:style>
 </w:styles>
 </file>
 
@@ -2688,7 +3973,7 @@
 </file>
 
 <file path=customXml/itemProps1.xml><?xml version="1.0" encoding="utf-8"?>
-<ds:datastoreItem xmlns:ds="http://schemas.openxmlformats.org/officeDocument/2006/customXml" ds:itemID="{3138728B-7BF8-4DE6-9F67-B8B65DD5C42B}">
+<ds:datastoreItem xmlns:ds="http://schemas.openxmlformats.org/officeDocument/2006/customXml" ds:itemID="{AA1B7AFF-6047-4DBA-80E3-F34057A28EA9}">
   <ds:schemaRefs>
     <ds:schemaRef ds:uri="http://schemas.openxmlformats.org/officeDocument/2006/bibliography"/>
   </ds:schemaRefs>

</xml_diff>

<commit_message>
Readme e Documentação de Cadastro de Desejos
</commit_message>
<xml_diff>
--- a/Documentação/Wishlist - Documentação.docx
+++ b/Documentação/Wishlist - Documentação.docx
@@ -203,17 +203,8 @@
           <w:rFonts w:ascii="Bahnschrift Light" w:hAnsi="Bahnschrift Light"/>
           <w:sz w:val="24"/>
         </w:rPr>
-        <w:t xml:space="preserve">Enzo </w:t>
-      </w:r>
-      <w:proofErr w:type="spellStart"/>
-      <w:r>
-        <w:rPr>
-          <w:rFonts w:ascii="Bahnschrift Light" w:hAnsi="Bahnschrift Light"/>
-          <w:sz w:val="24"/>
-        </w:rPr>
-        <w:t>Panebianco</w:t>
-      </w:r>
-      <w:proofErr w:type="spellEnd"/>
+        <w:t>Enzo Panebianco</w:t>
+      </w:r>
     </w:p>
     <w:p>
       <w:pPr>
@@ -767,8 +758,6 @@
             <w:fldChar w:fldCharType="end"/>
           </w:r>
         </w:p>
-        <w:bookmarkStart w:id="0" w:name="_GoBack" w:displacedByCustomXml="next"/>
-        <w:bookmarkEnd w:id="0" w:displacedByCustomXml="next"/>
       </w:sdtContent>
     </w:sdt>
     <w:p>
@@ -795,7 +784,7 @@
           <w:rFonts w:ascii="Bahnschrift Light" w:hAnsi="Bahnschrift Light"/>
         </w:rPr>
       </w:pPr>
-      <w:bookmarkStart w:id="1" w:name="_Toc5712700"/>
+      <w:bookmarkStart w:id="0" w:name="_Toc5712700"/>
       <w:r>
         <w:rPr>
           <w:rFonts w:ascii="Bahnschrift Light" w:hAnsi="Bahnschrift Light"/>
@@ -803,6 +792,108 @@
         <w:lastRenderedPageBreak/>
         <w:t>Resumo</w:t>
       </w:r>
+      <w:bookmarkEnd w:id="0"/>
+    </w:p>
+    <w:p>
+      <w:pPr>
+        <w:spacing w:line="360" w:lineRule="auto"/>
+        <w:rPr>
+          <w:rFonts w:ascii="Bahnschrift Light" w:hAnsi="Bahnschrift Light"/>
+        </w:rPr>
+      </w:pPr>
+    </w:p>
+    <w:p>
+      <w:pPr>
+        <w:pStyle w:val="Subttulo"/>
+        <w:spacing w:line="360" w:lineRule="auto"/>
+        <w:rPr>
+          <w:rFonts w:ascii="Bahnschrift Light" w:hAnsi="Bahnschrift Light"/>
+        </w:rPr>
+      </w:pPr>
+      <w:r>
+        <w:rPr>
+          <w:rFonts w:ascii="Bahnschrift Light" w:hAnsi="Bahnschrift Light"/>
+        </w:rPr>
+        <w:t>Objetivo</w:t>
+      </w:r>
+    </w:p>
+    <w:p>
+      <w:pPr>
+        <w:spacing w:line="360" w:lineRule="auto"/>
+        <w:jc w:val="both"/>
+        <w:rPr>
+          <w:rFonts w:ascii="Bahnschrift Light" w:hAnsi="Bahnschrift Light"/>
+          <w:sz w:val="24"/>
+        </w:rPr>
+      </w:pPr>
+      <w:r>
+        <w:rPr>
+          <w:rFonts w:ascii="Bahnschrift Light" w:hAnsi="Bahnschrift Light"/>
+          <w:sz w:val="24"/>
+        </w:rPr>
+        <w:t xml:space="preserve">O </w:t>
+      </w:r>
+      <w:proofErr w:type="spellStart"/>
+      <w:r>
+        <w:rPr>
+          <w:rFonts w:ascii="Bahnschrift Light" w:hAnsi="Bahnschrift Light"/>
+          <w:sz w:val="24"/>
+        </w:rPr>
+        <w:t>Wishlist</w:t>
+      </w:r>
+      <w:proofErr w:type="spellEnd"/>
+      <w:r>
+        <w:rPr>
+          <w:rFonts w:ascii="Bahnschrift Light" w:hAnsi="Bahnschrift Light"/>
+          <w:sz w:val="24"/>
+        </w:rPr>
+        <w:t xml:space="preserve"> é o software que cadastra seus desejos </w:t>
+      </w:r>
+      <w:r>
+        <w:rPr>
+          <w:rFonts w:ascii="Bahnschrift Light" w:hAnsi="Bahnschrift Light"/>
+          <w:sz w:val="24"/>
+        </w:rPr>
+        <w:tab/>
+      </w:r>
+      <w:r>
+        <w:rPr>
+          <w:rFonts w:ascii="Bahnschrift Light" w:hAnsi="Bahnschrift Light"/>
+          <w:sz w:val="24"/>
+        </w:rPr>
+        <w:t xml:space="preserve"> Listando-os de forma rápida e prá</w:t>
+      </w:r>
+      <w:r>
+        <w:rPr>
+          <w:rFonts w:ascii="Bahnschrift Light" w:hAnsi="Bahnschrift Light"/>
+          <w:sz w:val="24"/>
+        </w:rPr>
+        <w:t>tica e ainda te mostrando os desejos que outras pessoas cadastraram no sistema.</w:t>
+      </w:r>
+    </w:p>
+    <w:p>
+      <w:pPr>
+        <w:spacing w:line="360" w:lineRule="auto"/>
+        <w:rPr>
+          <w:rFonts w:ascii="Bahnschrift Light" w:hAnsi="Bahnschrift Light"/>
+        </w:rPr>
+      </w:pPr>
+    </w:p>
+    <w:p>
+      <w:pPr>
+        <w:pStyle w:val="Ttulo1"/>
+        <w:spacing w:line="360" w:lineRule="auto"/>
+        <w:rPr>
+          <w:rFonts w:ascii="Bahnschrift Light" w:hAnsi="Bahnschrift Light"/>
+        </w:rPr>
+      </w:pPr>
+      <w:bookmarkStart w:id="1" w:name="_Toc5712701"/>
+      <w:r>
+        <w:rPr>
+          <w:rFonts w:ascii="Bahnschrift Light" w:hAnsi="Bahnschrift Light"/>
+        </w:rPr>
+        <w:t>Descrição do Projeto</w:t>
+      </w:r>
       <w:bookmarkEnd w:id="1"/>
     </w:p>
     <w:p>
@@ -825,7 +916,7 @@
         <w:rPr>
           <w:rFonts w:ascii="Bahnschrift Light" w:hAnsi="Bahnschrift Light"/>
         </w:rPr>
-        <w:t>Objetivo</w:t>
+        <w:t>Resumo do projeto</w:t>
       </w:r>
     </w:p>
     <w:p>
@@ -842,7 +933,7 @@
           <w:rFonts w:ascii="Bahnschrift Light" w:hAnsi="Bahnschrift Light"/>
           <w:sz w:val="24"/>
         </w:rPr>
-        <w:t xml:space="preserve">O </w:t>
+        <w:t>O projeto possui suas três partes principais, front-</w:t>
       </w:r>
       <w:proofErr w:type="spellStart"/>
       <w:r>
@@ -850,7 +941,7 @@
           <w:rFonts w:ascii="Bahnschrift Light" w:hAnsi="Bahnschrift Light"/>
           <w:sz w:val="24"/>
         </w:rPr>
-        <w:t>Wishlist</w:t>
+        <w:t>end</w:t>
       </w:r>
       <w:proofErr w:type="spellEnd"/>
       <w:r>
@@ -858,62 +949,23 @@
           <w:rFonts w:ascii="Bahnschrift Light" w:hAnsi="Bahnschrift Light"/>
           <w:sz w:val="24"/>
         </w:rPr>
-        <w:t xml:space="preserve"> é o software que cadastra seus desejos para que você possa sempre lembrar de suas metas e objetivos. Listando-os de forma rápida e prá</w:t>
-      </w:r>
-      <w:r>
-        <w:rPr>
-          <w:rFonts w:ascii="Bahnschrift Light" w:hAnsi="Bahnschrift Light"/>
-          <w:sz w:val="24"/>
-        </w:rPr>
-        <w:t>tica e ainda te mostrando os desejos que outras pessoas cadastraram no sistema.</w:t>
-      </w:r>
-    </w:p>
-    <w:p>
-      <w:pPr>
-        <w:spacing w:line="360" w:lineRule="auto"/>
-        <w:rPr>
-          <w:rFonts w:ascii="Bahnschrift Light" w:hAnsi="Bahnschrift Light"/>
-        </w:rPr>
-      </w:pPr>
-    </w:p>
-    <w:p>
-      <w:pPr>
-        <w:pStyle w:val="Ttulo1"/>
-        <w:spacing w:line="360" w:lineRule="auto"/>
-        <w:rPr>
-          <w:rFonts w:ascii="Bahnschrift Light" w:hAnsi="Bahnschrift Light"/>
-        </w:rPr>
-      </w:pPr>
-      <w:bookmarkStart w:id="2" w:name="_Toc5712701"/>
-      <w:r>
-        <w:rPr>
-          <w:rFonts w:ascii="Bahnschrift Light" w:hAnsi="Bahnschrift Light"/>
-        </w:rPr>
-        <w:t>Descrição do Projeto</w:t>
-      </w:r>
-      <w:bookmarkEnd w:id="2"/>
-    </w:p>
-    <w:p>
-      <w:pPr>
-        <w:spacing w:line="360" w:lineRule="auto"/>
-        <w:rPr>
-          <w:rFonts w:ascii="Bahnschrift Light" w:hAnsi="Bahnschrift Light"/>
-        </w:rPr>
-      </w:pPr>
-    </w:p>
-    <w:p>
-      <w:pPr>
-        <w:pStyle w:val="Subttulo"/>
-        <w:spacing w:line="360" w:lineRule="auto"/>
-        <w:rPr>
-          <w:rFonts w:ascii="Bahnschrift Light" w:hAnsi="Bahnschrift Light"/>
-        </w:rPr>
-      </w:pPr>
-      <w:r>
-        <w:rPr>
-          <w:rFonts w:ascii="Bahnschrift Light" w:hAnsi="Bahnschrift Light"/>
-        </w:rPr>
-        <w:t>Resumo do projeto</w:t>
+        <w:t xml:space="preserve">, </w:t>
+      </w:r>
+      <w:proofErr w:type="spellStart"/>
+      <w:r>
+        <w:rPr>
+          <w:rFonts w:ascii="Bahnschrift Light" w:hAnsi="Bahnschrift Light"/>
+          <w:sz w:val="24"/>
+        </w:rPr>
+        <w:t>back-end</w:t>
+      </w:r>
+      <w:proofErr w:type="spellEnd"/>
+      <w:r>
+        <w:rPr>
+          <w:rFonts w:ascii="Bahnschrift Light" w:hAnsi="Bahnschrift Light"/>
+          <w:sz w:val="24"/>
+        </w:rPr>
+        <w:t xml:space="preserve"> e banco de dados.</w:t>
       </w:r>
     </w:p>
     <w:p>
@@ -930,56 +982,21 @@
           <w:rFonts w:ascii="Bahnschrift Light" w:hAnsi="Bahnschrift Light"/>
           <w:sz w:val="24"/>
         </w:rPr>
-        <w:t>O projeto possui suas três partes principais, front-</w:t>
-      </w:r>
-      <w:proofErr w:type="spellStart"/>
-      <w:r>
-        <w:rPr>
-          <w:rFonts w:ascii="Bahnschrift Light" w:hAnsi="Bahnschrift Light"/>
-          <w:sz w:val="24"/>
-        </w:rPr>
-        <w:t>end</w:t>
-      </w:r>
-      <w:proofErr w:type="spellEnd"/>
-      <w:r>
-        <w:rPr>
-          <w:rFonts w:ascii="Bahnschrift Light" w:hAnsi="Bahnschrift Light"/>
-          <w:sz w:val="24"/>
-        </w:rPr>
-        <w:t xml:space="preserve">, </w:t>
-      </w:r>
-      <w:proofErr w:type="spellStart"/>
-      <w:r>
-        <w:rPr>
-          <w:rFonts w:ascii="Bahnschrift Light" w:hAnsi="Bahnschrift Light"/>
-          <w:sz w:val="24"/>
-        </w:rPr>
-        <w:t>back-end</w:t>
-      </w:r>
-      <w:proofErr w:type="spellEnd"/>
-      <w:r>
-        <w:rPr>
-          <w:rFonts w:ascii="Bahnschrift Light" w:hAnsi="Bahnschrift Light"/>
-          <w:sz w:val="24"/>
-        </w:rPr>
-        <w:t xml:space="preserve"> e banco de dados.</w:t>
-      </w:r>
-    </w:p>
-    <w:p>
-      <w:pPr>
-        <w:spacing w:line="360" w:lineRule="auto"/>
-        <w:jc w:val="both"/>
-        <w:rPr>
-          <w:rFonts w:ascii="Bahnschrift Light" w:hAnsi="Bahnschrift Light"/>
-          <w:sz w:val="24"/>
-        </w:rPr>
-      </w:pPr>
-      <w:r>
-        <w:rPr>
-          <w:rFonts w:ascii="Bahnschrift Light" w:hAnsi="Bahnschrift Light"/>
-          <w:sz w:val="24"/>
-        </w:rPr>
         <w:t>Utilizando as tecnologias:</w:t>
+      </w:r>
+      <w:r>
+        <w:rPr>
+          <w:rFonts w:ascii="Bahnschrift Light" w:hAnsi="Bahnschrift Light"/>
+          <w:sz w:val="24"/>
+        </w:rPr>
+        <w:tab/>
+      </w:r>
+      <w:r>
+        <w:rPr>
+          <w:rFonts w:ascii="Bahnschrift Light" w:hAnsi="Bahnschrift Light"/>
+          <w:sz w:val="24"/>
+        </w:rPr>
+        <w:tab/>
       </w:r>
     </w:p>
     <w:p>
@@ -1106,14 +1123,14 @@
           <w:rFonts w:ascii="Bahnschrift Light" w:hAnsi="Bahnschrift Light"/>
         </w:rPr>
       </w:pPr>
-      <w:bookmarkStart w:id="3" w:name="_Toc5712702"/>
+      <w:bookmarkStart w:id="2" w:name="_Toc5712702"/>
       <w:r>
         <w:rPr>
           <w:rFonts w:ascii="Bahnschrift Light" w:hAnsi="Bahnschrift Light"/>
         </w:rPr>
         <w:t>Modelagem de Software</w:t>
       </w:r>
-      <w:bookmarkEnd w:id="3"/>
+      <w:bookmarkEnd w:id="2"/>
     </w:p>
     <w:p>
       <w:pPr>
@@ -1678,7 +1695,7 @@
           <w:rFonts w:ascii="Bahnschrift Light" w:hAnsi="Bahnschrift Light"/>
         </w:rPr>
       </w:pPr>
-      <w:bookmarkStart w:id="4" w:name="_Toc5712703"/>
+      <w:bookmarkStart w:id="3" w:name="_Toc5712703"/>
       <w:r>
         <w:rPr>
           <w:rFonts w:ascii="Bahnschrift Light" w:hAnsi="Bahnschrift Light"/>
@@ -1686,7 +1703,7 @@
         <w:lastRenderedPageBreak/>
         <w:t>Funcionalidades</w:t>
       </w:r>
-      <w:bookmarkEnd w:id="4"/>
+      <w:bookmarkEnd w:id="3"/>
     </w:p>
     <w:p>
       <w:pPr>
@@ -1889,14 +1906,14 @@
           <w:rFonts w:ascii="Bahnschrift Light" w:hAnsi="Bahnschrift Light"/>
         </w:rPr>
       </w:pPr>
-      <w:bookmarkStart w:id="5" w:name="_Toc5712704"/>
+      <w:bookmarkStart w:id="4" w:name="_Toc5712704"/>
       <w:r>
         <w:rPr>
           <w:rFonts w:ascii="Bahnschrift Light" w:hAnsi="Bahnschrift Light"/>
         </w:rPr>
         <w:t>Protótipos</w:t>
       </w:r>
-      <w:bookmarkEnd w:id="5"/>
+      <w:bookmarkEnd w:id="4"/>
     </w:p>
     <w:p>
       <w:pPr>
@@ -2327,7 +2344,7 @@
           <w:rFonts w:ascii="Bahnschrift Light" w:hAnsi="Bahnschrift Light"/>
         </w:rPr>
       </w:pPr>
-      <w:bookmarkStart w:id="6" w:name="_Toc5712705"/>
+      <w:bookmarkStart w:id="5" w:name="_Toc5712705"/>
       <w:r>
         <w:rPr>
           <w:rFonts w:ascii="Bahnschrift Light" w:hAnsi="Bahnschrift Light"/>
@@ -2341,7 +2358,7 @@
         </w:rPr>
         <w:t>End</w:t>
       </w:r>
-      <w:bookmarkEnd w:id="6"/>
+      <w:bookmarkEnd w:id="5"/>
       <w:proofErr w:type="spellEnd"/>
     </w:p>
     <w:p>
@@ -2765,6 +2782,296 @@
           </wp:anchor>
         </w:drawing>
       </w:r>
+    </w:p>
+    <w:p>
+      <w:pPr>
+        <w:rPr>
+          <w:rFonts w:ascii="Bahnschrift Light" w:hAnsi="Bahnschrift Light"/>
+          <w:sz w:val="24"/>
+        </w:rPr>
+      </w:pPr>
+    </w:p>
+    <w:p>
+      <w:pPr>
+        <w:rPr>
+          <w:rFonts w:ascii="Bahnschrift Light" w:hAnsi="Bahnschrift Light"/>
+          <w:sz w:val="24"/>
+          <w:u w:val="single"/>
+        </w:rPr>
+      </w:pPr>
+      <w:bookmarkStart w:id="6" w:name="_GoBack"/>
+      <w:bookmarkEnd w:id="6"/>
+    </w:p>
+    <w:p>
+      <w:pPr>
+        <w:rPr>
+          <w:rFonts w:ascii="Bahnschrift Light" w:hAnsi="Bahnschrift Light"/>
+          <w:sz w:val="24"/>
+        </w:rPr>
+      </w:pPr>
+      <w:r>
+        <w:rPr>
+          <w:rFonts w:ascii="Bahnschrift Light" w:hAnsi="Bahnschrift Light"/>
+          <w:noProof/>
+          <w:sz w:val="24"/>
+          <w:lang w:eastAsia="pt-BR"/>
+        </w:rPr>
+        <w:drawing>
+          <wp:anchor distT="0" distB="0" distL="114300" distR="114300" simplePos="0" relativeHeight="251668480" behindDoc="0" locked="0" layoutInCell="1" allowOverlap="1" wp14:anchorId="3781C18E" wp14:editId="07EB3955">
+            <wp:simplePos x="0" y="0"/>
+            <wp:positionH relativeFrom="margin">
+              <wp:align>center</wp:align>
+            </wp:positionH>
+            <wp:positionV relativeFrom="paragraph">
+              <wp:posOffset>365125</wp:posOffset>
+            </wp:positionV>
+            <wp:extent cx="6120000" cy="3054506"/>
+            <wp:effectExtent l="19050" t="19050" r="14605" b="12700"/>
+            <wp:wrapTopAndBottom/>
+            <wp:docPr id="11" name="Imagem 11"/>
+            <wp:cNvGraphicFramePr>
+              <a:graphicFrameLocks xmlns:a="http://schemas.openxmlformats.org/drawingml/2006/main" noChangeAspect="1"/>
+            </wp:cNvGraphicFramePr>
+            <a:graphic xmlns:a="http://schemas.openxmlformats.org/drawingml/2006/main">
+              <a:graphicData uri="http://schemas.openxmlformats.org/drawingml/2006/picture">
+                <pic:pic xmlns:pic="http://schemas.openxmlformats.org/drawingml/2006/picture">
+                  <pic:nvPicPr>
+                    <pic:cNvPr id="0" name="Picture 1"/>
+                    <pic:cNvPicPr>
+                      <a:picLocks noChangeAspect="1" noChangeArrowheads="1"/>
+                    </pic:cNvPicPr>
+                  </pic:nvPicPr>
+                  <pic:blipFill rotWithShape="1">
+                    <a:blip r:embed="rId24">
+                      <a:extLst>
+                        <a:ext uri="{28A0092B-C50C-407E-A947-70E740481C1C}">
+                          <a14:useLocalDpi xmlns:a14="http://schemas.microsoft.com/office/drawing/2010/main" val="0"/>
+                        </a:ext>
+                      </a:extLst>
+                    </a:blip>
+                    <a:srcRect l="1538" t="4545" r="12769" b="11212"/>
+                    <a:stretch/>
+                  </pic:blipFill>
+                  <pic:spPr bwMode="auto">
+                    <a:xfrm>
+                      <a:off x="0" y="0"/>
+                      <a:ext cx="6120000" cy="3054506"/>
+                    </a:xfrm>
+                    <a:prstGeom prst="rect">
+                      <a:avLst/>
+                    </a:prstGeom>
+                    <a:noFill/>
+                    <a:ln>
+                      <a:solidFill>
+                        <a:schemeClr val="tx1"/>
+                      </a:solidFill>
+                    </a:ln>
+                    <a:extLst>
+                      <a:ext uri="{53640926-AAD7-44D8-BBD7-CCE9431645EC}">
+                        <a14:shadowObscured xmlns:a14="http://schemas.microsoft.com/office/drawing/2010/main"/>
+                      </a:ext>
+                    </a:extLst>
+                  </pic:spPr>
+                </pic:pic>
+              </a:graphicData>
+            </a:graphic>
+          </wp:anchor>
+        </w:drawing>
+      </w:r>
+      <w:r>
+        <w:rPr>
+          <w:rFonts w:ascii="Bahnschrift Light" w:hAnsi="Bahnschrift Light"/>
+          <w:sz w:val="24"/>
+        </w:rPr>
+        <w:t>Página de Cadastrar Desejos</w:t>
+      </w:r>
+    </w:p>
+    <w:p>
+      <w:pPr>
+        <w:rPr>
+          <w:rFonts w:ascii="Bahnschrift Light" w:hAnsi="Bahnschrift Light"/>
+          <w:sz w:val="24"/>
+          <w:u w:val="single"/>
+        </w:rPr>
+      </w:pPr>
+    </w:p>
+    <w:p>
+      <w:pPr>
+        <w:rPr>
+          <w:rFonts w:ascii="Bahnschrift Light" w:hAnsi="Bahnschrift Light"/>
+          <w:sz w:val="24"/>
+        </w:rPr>
+      </w:pPr>
+    </w:p>
+    <w:p>
+      <w:pPr>
+        <w:rPr>
+          <w:rFonts w:ascii="Bahnschrift Light" w:hAnsi="Bahnschrift Light"/>
+          <w:sz w:val="24"/>
+        </w:rPr>
+      </w:pPr>
+    </w:p>
+    <w:p>
+      <w:pPr>
+        <w:rPr>
+          <w:rFonts w:ascii="Bahnschrift Light" w:hAnsi="Bahnschrift Light"/>
+          <w:sz w:val="24"/>
+        </w:rPr>
+      </w:pPr>
+    </w:p>
+    <w:p>
+      <w:pPr>
+        <w:rPr>
+          <w:rFonts w:ascii="Bahnschrift Light" w:hAnsi="Bahnschrift Light"/>
+          <w:sz w:val="24"/>
+        </w:rPr>
+      </w:pPr>
+    </w:p>
+    <w:p>
+      <w:pPr>
+        <w:rPr>
+          <w:rFonts w:ascii="Bahnschrift Light" w:hAnsi="Bahnschrift Light"/>
+          <w:sz w:val="24"/>
+        </w:rPr>
+      </w:pPr>
+    </w:p>
+    <w:p>
+      <w:pPr>
+        <w:rPr>
+          <w:rFonts w:ascii="Bahnschrift Light" w:hAnsi="Bahnschrift Light"/>
+          <w:sz w:val="24"/>
+        </w:rPr>
+      </w:pPr>
+    </w:p>
+    <w:p>
+      <w:pPr>
+        <w:rPr>
+          <w:rFonts w:ascii="Bahnschrift Light" w:hAnsi="Bahnschrift Light"/>
+          <w:sz w:val="24"/>
+        </w:rPr>
+      </w:pPr>
+    </w:p>
+    <w:p>
+      <w:pPr>
+        <w:rPr>
+          <w:rFonts w:ascii="Bahnschrift Light" w:hAnsi="Bahnschrift Light"/>
+          <w:sz w:val="24"/>
+        </w:rPr>
+      </w:pPr>
+    </w:p>
+    <w:p>
+      <w:pPr>
+        <w:rPr>
+          <w:rFonts w:ascii="Bahnschrift Light" w:hAnsi="Bahnschrift Light"/>
+          <w:sz w:val="24"/>
+        </w:rPr>
+      </w:pPr>
+    </w:p>
+    <w:p>
+      <w:pPr>
+        <w:rPr>
+          <w:rFonts w:ascii="Bahnschrift Light" w:hAnsi="Bahnschrift Light"/>
+          <w:sz w:val="24"/>
+        </w:rPr>
+      </w:pPr>
+    </w:p>
+    <w:p>
+      <w:pPr>
+        <w:rPr>
+          <w:rFonts w:ascii="Bahnschrift Light" w:hAnsi="Bahnschrift Light"/>
+          <w:sz w:val="24"/>
+        </w:rPr>
+      </w:pPr>
+    </w:p>
+    <w:p>
+      <w:pPr>
+        <w:rPr>
+          <w:rFonts w:ascii="Bahnschrift Light" w:hAnsi="Bahnschrift Light"/>
+          <w:sz w:val="24"/>
+        </w:rPr>
+      </w:pPr>
+    </w:p>
+    <w:p>
+      <w:pPr>
+        <w:rPr>
+          <w:rFonts w:ascii="Bahnschrift Light" w:hAnsi="Bahnschrift Light"/>
+          <w:sz w:val="24"/>
+        </w:rPr>
+      </w:pPr>
+    </w:p>
+    <w:p>
+      <w:pPr>
+        <w:tabs>
+          <w:tab w:val="left" w:pos="1176"/>
+        </w:tabs>
+        <w:rPr>
+          <w:rFonts w:ascii="Bahnschrift Light" w:hAnsi="Bahnschrift Light"/>
+          <w:sz w:val="24"/>
+        </w:rPr>
+      </w:pPr>
+      <w:r>
+        <w:rPr>
+          <w:rFonts w:ascii="Bahnschrift Light" w:hAnsi="Bahnschrift Light"/>
+          <w:sz w:val="24"/>
+        </w:rPr>
+        <w:tab/>
+      </w:r>
+    </w:p>
+    <w:p>
+      <w:pPr>
+        <w:rPr>
+          <w:rFonts w:ascii="Bahnschrift Light" w:hAnsi="Bahnschrift Light"/>
+          <w:sz w:val="24"/>
+        </w:rPr>
+      </w:pPr>
+    </w:p>
+    <w:p>
+      <w:pPr>
+        <w:rPr>
+          <w:rFonts w:ascii="Bahnschrift Light" w:hAnsi="Bahnschrift Light"/>
+          <w:sz w:val="24"/>
+        </w:rPr>
+      </w:pPr>
+    </w:p>
+    <w:p>
+      <w:pPr>
+        <w:rPr>
+          <w:rFonts w:ascii="Bahnschrift Light" w:hAnsi="Bahnschrift Light"/>
+          <w:sz w:val="24"/>
+        </w:rPr>
+      </w:pPr>
+    </w:p>
+    <w:p>
+      <w:pPr>
+        <w:rPr>
+          <w:rFonts w:ascii="Bahnschrift Light" w:hAnsi="Bahnschrift Light"/>
+          <w:sz w:val="24"/>
+        </w:rPr>
+      </w:pPr>
+    </w:p>
+    <w:p>
+      <w:pPr>
+        <w:rPr>
+          <w:rFonts w:ascii="Bahnschrift Light" w:hAnsi="Bahnschrift Light"/>
+          <w:sz w:val="24"/>
+        </w:rPr>
+      </w:pPr>
+    </w:p>
+    <w:p>
+      <w:pPr>
+        <w:rPr>
+          <w:rFonts w:ascii="Bahnschrift Light" w:hAnsi="Bahnschrift Light"/>
+          <w:sz w:val="24"/>
+        </w:rPr>
+      </w:pPr>
+    </w:p>
+    <w:p>
+      <w:pPr>
+        <w:rPr>
+          <w:rFonts w:ascii="Bahnschrift Light" w:hAnsi="Bahnschrift Light"/>
+          <w:sz w:val="24"/>
+        </w:rPr>
+      </w:pPr>
     </w:p>
     <w:sectPr>
       <w:pgSz w:w="11906" w:h="16838"/>
@@ -3973,7 +4280,7 @@
 </file>
 
 <file path=customXml/itemProps1.xml><?xml version="1.0" encoding="utf-8"?>
-<ds:datastoreItem xmlns:ds="http://schemas.openxmlformats.org/officeDocument/2006/customXml" ds:itemID="{AA1B7AFF-6047-4DBA-80E3-F34057A28EA9}">
+<ds:datastoreItem xmlns:ds="http://schemas.openxmlformats.org/officeDocument/2006/customXml" ds:itemID="{44FC4E29-8EF1-4D1A-A865-1085C5A21ECD}">
   <ds:schemaRefs>
     <ds:schemaRef ds:uri="http://schemas.openxmlformats.org/officeDocument/2006/bibliography"/>
   </ds:schemaRefs>

</xml_diff>